<commit_message>
Added midterms.html containing CSS notes and Added a div with class footer to all pages
</commit_message>
<xml_diff>
--- a/CSS notes.docx
+++ b/CSS notes.docx
@@ -1,6 +1,6 @@
 
 <file path=word/document.xml><?xml version="1.0" encoding="utf-8"?>
-<w:document xmlns:wpc="http://schemas.microsoft.com/office/word/2010/wordprocessingCanvas" xmlns:cx="http://schemas.microsoft.com/office/drawing/2014/chartex" xmlns:cx1="http://schemas.microsoft.com/office/drawing/2015/9/8/chartex" xmlns:cx2="http://schemas.microsoft.com/office/drawing/2015/10/21/chartex" xmlns:cx3="http://schemas.microsoft.com/office/drawing/2016/5/9/chartex" xmlns:cx4="http://schemas.microsoft.com/office/drawing/2016/5/10/chartex" xmlns:cx5="http://schemas.microsoft.com/office/drawing/2016/5/11/chartex" xmlns:cx6="http://schemas.microsoft.com/office/drawing/2016/5/12/chartex" xmlns:cx7="http://schemas.microsoft.com/office/drawing/2016/5/13/chartex" xmlns:cx8="http://schemas.microsoft.com/office/drawing/2016/5/14/chartex" xmlns:mc="http://schemas.openxmlformats.org/markup-compatibility/2006" xmlns:aink="http://schemas.microsoft.com/office/drawing/2016/ink" xmlns:am3d="http://schemas.microsoft.com/office/drawing/2017/model3d" xmlns:o="urn:schemas-microsoft-com:office:office" xmlns:r="http://schemas.openxmlformats.org/officeDocument/2006/relationships" xmlns:m="http://schemas.openxmlformats.org/officeDocument/2006/math" xmlns:v="urn:schemas-microsoft-com:vml" xmlns:wp14="http://schemas.microsoft.com/office/word/2010/wordprocessingDrawing" xmlns:wp="http://schemas.openxmlformats.org/drawingml/2006/wordprocessingDrawing" xmlns:w10="urn:schemas-microsoft-com:office:word" xmlns:w="http://schemas.openxmlformats.org/wordprocessingml/2006/main" xmlns:w14="http://schemas.microsoft.com/office/word/2010/wordml" xmlns:w15="http://schemas.microsoft.com/office/word/2012/wordml" xmlns:w16cid="http://schemas.microsoft.com/office/word/2016/wordml/cid" xmlns:w16se="http://schemas.microsoft.com/office/word/2015/wordml/symex" xmlns:wpg="http://schemas.microsoft.com/office/word/2010/wordprocessingGroup" xmlns:wpi="http://schemas.microsoft.com/office/word/2010/wordprocessingInk" xmlns:wne="http://schemas.microsoft.com/office/word/2006/wordml" xmlns:wps="http://schemas.microsoft.com/office/word/2010/wordprocessingShape" mc:Ignorable="w14 w15 w16se w16cid wp14">
+<w:document xmlns:wpc="http://schemas.microsoft.com/office/word/2010/wordprocessingCanvas" xmlns:cx="http://schemas.microsoft.com/office/drawing/2014/chartex" xmlns:cx1="http://schemas.microsoft.com/office/drawing/2015/9/8/chartex" xmlns:mc="http://schemas.openxmlformats.org/markup-compatibility/2006" xmlns:o="urn:schemas-microsoft-com:office:office" xmlns:r="http://schemas.openxmlformats.org/officeDocument/2006/relationships" xmlns:m="http://schemas.openxmlformats.org/officeDocument/2006/math" xmlns:v="urn:schemas-microsoft-com:vml" xmlns:wp14="http://schemas.microsoft.com/office/word/2010/wordprocessingDrawing" xmlns:wp="http://schemas.openxmlformats.org/drawingml/2006/wordprocessingDrawing" xmlns:w10="urn:schemas-microsoft-com:office:word" xmlns:w="http://schemas.openxmlformats.org/wordprocessingml/2006/main" xmlns:w14="http://schemas.microsoft.com/office/word/2010/wordml" xmlns:w15="http://schemas.microsoft.com/office/word/2012/wordml" xmlns:w16se="http://schemas.microsoft.com/office/word/2015/wordml/symex" xmlns:wpg="http://schemas.microsoft.com/office/word/2010/wordprocessingGroup" xmlns:wpi="http://schemas.microsoft.com/office/word/2010/wordprocessingInk" xmlns:wne="http://schemas.microsoft.com/office/word/2006/wordml" xmlns:wps="http://schemas.microsoft.com/office/word/2010/wordprocessingShape" mc:Ignorable="w14 w15 w16se wp14">
   <w:body>
     <w:p>
       <w:pPr>
@@ -159,29 +159,7 @@
                 <w:szCs w:val="18"/>
                 <w:lang w:eastAsia="en-PH"/>
               </w:rPr>
-              <w:t xml:space="preserve">    - describes how HTML elements are to be </w:t>
-            </w:r>
-            <w:proofErr w:type="spellStart"/>
-            <w:r>
-              <w:rPr>
-                <w:rFonts w:ascii="Consolas" w:eastAsia="Times New Roman" w:hAnsi="Consolas" w:cs="Times New Roman"/>
-                <w:color w:val="24292E"/>
-                <w:sz w:val="18"/>
-                <w:szCs w:val="18"/>
-                <w:lang w:eastAsia="en-PH"/>
-              </w:rPr>
-              <w:t>dispayed</w:t>
-            </w:r>
-            <w:proofErr w:type="spellEnd"/>
-            <w:r>
-              <w:rPr>
-                <w:rFonts w:ascii="Consolas" w:eastAsia="Times New Roman" w:hAnsi="Consolas" w:cs="Times New Roman"/>
-                <w:color w:val="24292E"/>
-                <w:sz w:val="18"/>
-                <w:szCs w:val="18"/>
-                <w:lang w:eastAsia="en-PH"/>
-              </w:rPr>
-              <w:t xml:space="preserve"> on screen, paper, or in other media</w:t>
+              <w:t xml:space="preserve">    - describes how HTML elements are to be dispayed on screen, paper, or in other media</w:t>
             </w:r>
           </w:p>
           <w:p>
@@ -665,31 +643,7 @@
                 <w:szCs w:val="18"/>
                 <w:lang w:eastAsia="en-PH"/>
               </w:rPr>
-              <w:t>selector -- h1    declaration -- {</w:t>
-            </w:r>
-            <w:proofErr w:type="spellStart"/>
-            <w:proofErr w:type="gramStart"/>
-            <w:r>
-              <w:rPr>
-                <w:rFonts w:ascii="Consolas" w:eastAsia="Times New Roman" w:hAnsi="Consolas" w:cs="Times New Roman"/>
-                <w:color w:val="24292E"/>
-                <w:sz w:val="18"/>
-                <w:szCs w:val="18"/>
-                <w:lang w:eastAsia="en-PH"/>
-              </w:rPr>
-              <w:t>color:blue</w:t>
-            </w:r>
-            <w:proofErr w:type="spellEnd"/>
-            <w:proofErr w:type="gramEnd"/>
-            <w:r>
-              <w:rPr>
-                <w:rFonts w:ascii="Consolas" w:eastAsia="Times New Roman" w:hAnsi="Consolas" w:cs="Times New Roman"/>
-                <w:color w:val="24292E"/>
-                <w:sz w:val="18"/>
-                <w:szCs w:val="18"/>
-                <w:lang w:eastAsia="en-PH"/>
-              </w:rPr>
-              <w:t>; font-size:12px;}</w:t>
+              <w:t>selector -- h1    declaration -- {color:blue; font-size:12px;}</w:t>
             </w:r>
           </w:p>
           <w:p>
@@ -895,123 +849,79 @@
                 <w:szCs w:val="18"/>
                 <w:lang w:eastAsia="en-PH"/>
               </w:rPr>
-              <w:t xml:space="preserve">&gt; The declaration block contains one or more declarations </w:t>
-            </w:r>
-            <w:proofErr w:type="spellStart"/>
-            <w:r>
-              <w:rPr>
-                <w:rFonts w:ascii="Consolas" w:eastAsia="Times New Roman" w:hAnsi="Consolas" w:cs="Times New Roman"/>
-                <w:color w:val="24292E"/>
-                <w:sz w:val="18"/>
-                <w:szCs w:val="18"/>
-                <w:lang w:eastAsia="en-PH"/>
-              </w:rPr>
-              <w:t>seperated</w:t>
-            </w:r>
-            <w:proofErr w:type="spellEnd"/>
-            <w:r>
-              <w:rPr>
-                <w:rFonts w:ascii="Consolas" w:eastAsia="Times New Roman" w:hAnsi="Consolas" w:cs="Times New Roman"/>
-                <w:color w:val="24292E"/>
-                <w:sz w:val="18"/>
-                <w:szCs w:val="18"/>
-                <w:lang w:eastAsia="en-PH"/>
-              </w:rPr>
-              <w:t xml:space="preserve"> by semicolons.</w:t>
-            </w:r>
-          </w:p>
-          <w:p>
-            <w:pPr>
-              <w:spacing w:after="0" w:line="300" w:lineRule="atLeast"/>
-              <w:jc w:val="right"/>
-              <w:rPr>
-                <w:rFonts w:ascii="Times New Roman" w:eastAsia="Times New Roman" w:hAnsi="Times New Roman" w:cs="Times New Roman"/>
-                <w:sz w:val="20"/>
-                <w:szCs w:val="20"/>
-                <w:lang w:eastAsia="en-PH"/>
-              </w:rPr>
-            </w:pPr>
-          </w:p>
-        </w:tc>
-      </w:tr>
-      <w:tr>
-        <w:tc>
-          <w:tcPr>
-            <w:tcW w:w="750" w:type="dxa"/>
-            <w:noWrap/>
-            <w:tcMar>
-              <w:top w:w="0" w:type="dxa"/>
-              <w:left w:w="150" w:type="dxa"/>
-              <w:bottom w:w="0" w:type="dxa"/>
-              <w:right w:w="150" w:type="dxa"/>
-            </w:tcMar>
-            <w:hideMark/>
-          </w:tcPr>
-          <w:p>
-            <w:pPr>
-              <w:spacing w:after="0" w:line="300" w:lineRule="atLeast"/>
-              <w:rPr>
-                <w:rFonts w:ascii="Times New Roman" w:eastAsia="Times New Roman" w:hAnsi="Times New Roman" w:cs="Times New Roman"/>
-                <w:sz w:val="20"/>
-                <w:szCs w:val="20"/>
-                <w:lang w:eastAsia="en-PH"/>
-              </w:rPr>
-            </w:pPr>
-          </w:p>
-        </w:tc>
-        <w:tc>
-          <w:tcPr>
-            <w:tcW w:w="0" w:type="auto"/>
-            <w:tcMar>
-              <w:top w:w="0" w:type="dxa"/>
-              <w:left w:w="150" w:type="dxa"/>
-              <w:bottom w:w="0" w:type="dxa"/>
-              <w:right w:w="150" w:type="dxa"/>
-            </w:tcMar>
-            <w:hideMark/>
-          </w:tcPr>
-          <w:p>
-            <w:pPr>
-              <w:spacing w:after="0" w:line="300" w:lineRule="atLeast"/>
-              <w:rPr>
-                <w:rFonts w:ascii="Consolas" w:eastAsia="Times New Roman" w:hAnsi="Consolas" w:cs="Times New Roman"/>
-                <w:color w:val="24292E"/>
-                <w:sz w:val="18"/>
-                <w:szCs w:val="18"/>
-                <w:lang w:eastAsia="en-PH"/>
-              </w:rPr>
-            </w:pPr>
-            <w:r>
-              <w:rPr>
-                <w:rFonts w:ascii="Consolas" w:eastAsia="Times New Roman" w:hAnsi="Consolas" w:cs="Times New Roman"/>
-                <w:color w:val="24292E"/>
-                <w:sz w:val="18"/>
-                <w:szCs w:val="18"/>
-                <w:lang w:eastAsia="en-PH"/>
-              </w:rPr>
-              <w:t xml:space="preserve">&gt; Each declaration includes a CSS property name and value, </w:t>
-            </w:r>
-            <w:proofErr w:type="spellStart"/>
-            <w:r>
-              <w:rPr>
-                <w:rFonts w:ascii="Consolas" w:eastAsia="Times New Roman" w:hAnsi="Consolas" w:cs="Times New Roman"/>
-                <w:color w:val="24292E"/>
-                <w:sz w:val="18"/>
-                <w:szCs w:val="18"/>
-                <w:lang w:eastAsia="en-PH"/>
-              </w:rPr>
-              <w:t>seperated</w:t>
-            </w:r>
-            <w:proofErr w:type="spellEnd"/>
-            <w:r>
-              <w:rPr>
-                <w:rFonts w:ascii="Consolas" w:eastAsia="Times New Roman" w:hAnsi="Consolas" w:cs="Times New Roman"/>
-                <w:color w:val="24292E"/>
-                <w:sz w:val="18"/>
-                <w:szCs w:val="18"/>
-                <w:lang w:eastAsia="en-PH"/>
-              </w:rPr>
-              <w:t xml:space="preserve"> by a colon.</w:t>
+              <w:t>&gt; The declaration block contains one or more declarations seperated by semicolons.</w:t>
+            </w:r>
+          </w:p>
+          <w:p>
+            <w:pPr>
+              <w:spacing w:after="0" w:line="300" w:lineRule="atLeast"/>
+              <w:jc w:val="right"/>
+              <w:rPr>
+                <w:rFonts w:ascii="Times New Roman" w:eastAsia="Times New Roman" w:hAnsi="Times New Roman" w:cs="Times New Roman"/>
+                <w:sz w:val="20"/>
+                <w:szCs w:val="20"/>
+                <w:lang w:eastAsia="en-PH"/>
+              </w:rPr>
+            </w:pPr>
+          </w:p>
+        </w:tc>
+      </w:tr>
+      <w:tr>
+        <w:tc>
+          <w:tcPr>
+            <w:tcW w:w="750" w:type="dxa"/>
+            <w:noWrap/>
+            <w:tcMar>
+              <w:top w:w="0" w:type="dxa"/>
+              <w:left w:w="150" w:type="dxa"/>
+              <w:bottom w:w="0" w:type="dxa"/>
+              <w:right w:w="150" w:type="dxa"/>
+            </w:tcMar>
+            <w:hideMark/>
+          </w:tcPr>
+          <w:p>
+            <w:pPr>
+              <w:spacing w:after="0" w:line="300" w:lineRule="atLeast"/>
+              <w:rPr>
+                <w:rFonts w:ascii="Times New Roman" w:eastAsia="Times New Roman" w:hAnsi="Times New Roman" w:cs="Times New Roman"/>
+                <w:sz w:val="20"/>
+                <w:szCs w:val="20"/>
+                <w:lang w:eastAsia="en-PH"/>
+              </w:rPr>
+            </w:pPr>
+          </w:p>
+        </w:tc>
+        <w:tc>
+          <w:tcPr>
+            <w:tcW w:w="0" w:type="auto"/>
+            <w:tcMar>
+              <w:top w:w="0" w:type="dxa"/>
+              <w:left w:w="150" w:type="dxa"/>
+              <w:bottom w:w="0" w:type="dxa"/>
+              <w:right w:w="150" w:type="dxa"/>
+            </w:tcMar>
+            <w:hideMark/>
+          </w:tcPr>
+          <w:p>
+            <w:pPr>
+              <w:spacing w:after="0" w:line="300" w:lineRule="atLeast"/>
+              <w:rPr>
+                <w:rFonts w:ascii="Consolas" w:eastAsia="Times New Roman" w:hAnsi="Consolas" w:cs="Times New Roman"/>
+                <w:color w:val="24292E"/>
+                <w:sz w:val="18"/>
+                <w:szCs w:val="18"/>
+                <w:lang w:eastAsia="en-PH"/>
+              </w:rPr>
+            </w:pPr>
+            <w:r>
+              <w:rPr>
+                <w:rFonts w:ascii="Consolas" w:eastAsia="Times New Roman" w:hAnsi="Consolas" w:cs="Times New Roman"/>
+                <w:color w:val="24292E"/>
+                <w:sz w:val="18"/>
+                <w:szCs w:val="18"/>
+                <w:lang w:eastAsia="en-PH"/>
+              </w:rPr>
+              <w:t>&gt; Each declaration includes a CSS property name and value, seperated by a colon.</w:t>
             </w:r>
           </w:p>
           <w:p>
@@ -2619,29 +2529,7 @@
                 <w:szCs w:val="18"/>
                 <w:lang w:eastAsia="en-PH"/>
               </w:rPr>
-              <w:t xml:space="preserve"> - Comments are used to explain the </w:t>
-            </w:r>
-            <w:proofErr w:type="gramStart"/>
-            <w:r>
-              <w:rPr>
-                <w:rFonts w:ascii="Consolas" w:eastAsia="Times New Roman" w:hAnsi="Consolas" w:cs="Times New Roman"/>
-                <w:color w:val="24292E"/>
-                <w:sz w:val="18"/>
-                <w:szCs w:val="18"/>
-                <w:lang w:eastAsia="en-PH"/>
-              </w:rPr>
-              <w:t>code, and</w:t>
-            </w:r>
-            <w:proofErr w:type="gramEnd"/>
-            <w:r>
-              <w:rPr>
-                <w:rFonts w:ascii="Consolas" w:eastAsia="Times New Roman" w:hAnsi="Consolas" w:cs="Times New Roman"/>
-                <w:color w:val="24292E"/>
-                <w:sz w:val="18"/>
-                <w:szCs w:val="18"/>
-                <w:lang w:eastAsia="en-PH"/>
-              </w:rPr>
-              <w:t xml:space="preserve"> may help when you edit the source code at a later date.</w:t>
+              <w:t xml:space="preserve"> - Comments are used to explain the code, and may help when you edit the source code at a later date.</w:t>
             </w:r>
           </w:p>
           <w:p>
@@ -3341,207 +3229,151 @@
                 <w:szCs w:val="18"/>
                 <w:lang w:eastAsia="en-PH"/>
               </w:rPr>
-              <w:t xml:space="preserve">Each page must include a </w:t>
-            </w:r>
-            <w:proofErr w:type="spellStart"/>
-            <w:r>
-              <w:rPr>
-                <w:rFonts w:ascii="Consolas" w:eastAsia="Times New Roman" w:hAnsi="Consolas" w:cs="Times New Roman"/>
-                <w:color w:val="24292E"/>
-                <w:sz w:val="18"/>
-                <w:szCs w:val="18"/>
-                <w:lang w:eastAsia="en-PH"/>
-              </w:rPr>
-              <w:t>referene</w:t>
-            </w:r>
-            <w:proofErr w:type="spellEnd"/>
-            <w:r>
-              <w:rPr>
-                <w:rFonts w:ascii="Consolas" w:eastAsia="Times New Roman" w:hAnsi="Consolas" w:cs="Times New Roman"/>
-                <w:color w:val="24292E"/>
-                <w:sz w:val="18"/>
-                <w:szCs w:val="18"/>
-                <w:lang w:eastAsia="en-PH"/>
-              </w:rPr>
-              <w:t xml:space="preserve"> to the external style sheet file inside the &lt;link&gt; element. The &lt;link&gt; element goes</w:t>
-            </w:r>
-          </w:p>
-          <w:p>
-            <w:pPr>
-              <w:spacing w:after="0" w:line="300" w:lineRule="atLeast"/>
-              <w:jc w:val="right"/>
-              <w:rPr>
-                <w:rFonts w:ascii="Times New Roman" w:eastAsia="Times New Roman" w:hAnsi="Times New Roman" w:cs="Times New Roman"/>
-                <w:sz w:val="20"/>
-                <w:szCs w:val="20"/>
-                <w:lang w:eastAsia="en-PH"/>
-              </w:rPr>
-            </w:pPr>
-          </w:p>
-        </w:tc>
-      </w:tr>
-      <w:tr>
-        <w:tc>
-          <w:tcPr>
-            <w:tcW w:w="750" w:type="dxa"/>
-            <w:noWrap/>
-            <w:tcMar>
-              <w:top w:w="0" w:type="dxa"/>
-              <w:left w:w="150" w:type="dxa"/>
-              <w:bottom w:w="0" w:type="dxa"/>
-              <w:right w:w="150" w:type="dxa"/>
-            </w:tcMar>
-            <w:hideMark/>
-          </w:tcPr>
-          <w:p>
-            <w:pPr>
-              <w:spacing w:after="0" w:line="300" w:lineRule="atLeast"/>
-              <w:rPr>
-                <w:rFonts w:ascii="Times New Roman" w:eastAsia="Times New Roman" w:hAnsi="Times New Roman" w:cs="Times New Roman"/>
-                <w:sz w:val="20"/>
-                <w:szCs w:val="20"/>
-                <w:lang w:eastAsia="en-PH"/>
-              </w:rPr>
-            </w:pPr>
-          </w:p>
-        </w:tc>
-        <w:tc>
-          <w:tcPr>
-            <w:tcW w:w="0" w:type="auto"/>
-            <w:tcMar>
-              <w:top w:w="0" w:type="dxa"/>
-              <w:left w:w="150" w:type="dxa"/>
-              <w:bottom w:w="0" w:type="dxa"/>
-              <w:right w:w="150" w:type="dxa"/>
-            </w:tcMar>
-            <w:hideMark/>
-          </w:tcPr>
-          <w:p>
-            <w:pPr>
-              <w:spacing w:after="0" w:line="300" w:lineRule="atLeast"/>
-              <w:rPr>
-                <w:rFonts w:ascii="Consolas" w:eastAsia="Times New Roman" w:hAnsi="Consolas" w:cs="Times New Roman"/>
-                <w:color w:val="24292E"/>
-                <w:sz w:val="18"/>
-                <w:szCs w:val="18"/>
-                <w:lang w:eastAsia="en-PH"/>
-              </w:rPr>
-            </w:pPr>
-            <w:r>
-              <w:rPr>
-                <w:rFonts w:ascii="Consolas" w:eastAsia="Times New Roman" w:hAnsi="Consolas" w:cs="Times New Roman"/>
-                <w:color w:val="24292E"/>
-                <w:sz w:val="18"/>
-                <w:szCs w:val="18"/>
-                <w:lang w:eastAsia="en-PH"/>
-              </w:rPr>
-              <w:t xml:space="preserve">inside the &lt;head&gt; section. An external style sheet can be written in any text editor. The file should not contain any html tags. The style </w:t>
-            </w:r>
-            <w:proofErr w:type="gramStart"/>
-            <w:r>
-              <w:rPr>
-                <w:rFonts w:ascii="Consolas" w:eastAsia="Times New Roman" w:hAnsi="Consolas" w:cs="Times New Roman"/>
-                <w:color w:val="24292E"/>
-                <w:sz w:val="18"/>
-                <w:szCs w:val="18"/>
-                <w:lang w:eastAsia="en-PH"/>
-              </w:rPr>
-              <w:t>sheet</w:t>
-            </w:r>
-            <w:proofErr w:type="gramEnd"/>
-          </w:p>
-          <w:p>
-            <w:pPr>
-              <w:spacing w:after="0" w:line="300" w:lineRule="atLeast"/>
-              <w:jc w:val="right"/>
-              <w:rPr>
-                <w:rFonts w:ascii="Times New Roman" w:eastAsia="Times New Roman" w:hAnsi="Times New Roman" w:cs="Times New Roman"/>
-                <w:sz w:val="20"/>
-                <w:szCs w:val="20"/>
-                <w:lang w:eastAsia="en-PH"/>
-              </w:rPr>
-            </w:pPr>
-          </w:p>
-        </w:tc>
-      </w:tr>
-      <w:tr>
-        <w:tc>
-          <w:tcPr>
-            <w:tcW w:w="750" w:type="dxa"/>
-            <w:noWrap/>
-            <w:tcMar>
-              <w:top w:w="0" w:type="dxa"/>
-              <w:left w:w="150" w:type="dxa"/>
-              <w:bottom w:w="0" w:type="dxa"/>
-              <w:right w:w="150" w:type="dxa"/>
-            </w:tcMar>
-            <w:hideMark/>
-          </w:tcPr>
-          <w:p>
-            <w:pPr>
-              <w:spacing w:after="0" w:line="300" w:lineRule="atLeast"/>
-              <w:rPr>
-                <w:rFonts w:ascii="Times New Roman" w:eastAsia="Times New Roman" w:hAnsi="Times New Roman" w:cs="Times New Roman"/>
-                <w:sz w:val="20"/>
-                <w:szCs w:val="20"/>
-                <w:lang w:eastAsia="en-PH"/>
-              </w:rPr>
-            </w:pPr>
-          </w:p>
-        </w:tc>
-        <w:tc>
-          <w:tcPr>
-            <w:tcW w:w="0" w:type="auto"/>
-            <w:tcMar>
-              <w:top w:w="0" w:type="dxa"/>
-              <w:left w:w="150" w:type="dxa"/>
-              <w:bottom w:w="0" w:type="dxa"/>
-              <w:right w:w="150" w:type="dxa"/>
-            </w:tcMar>
-            <w:hideMark/>
-          </w:tcPr>
-          <w:p>
-            <w:pPr>
-              <w:spacing w:after="0" w:line="300" w:lineRule="atLeast"/>
-              <w:rPr>
-                <w:rFonts w:ascii="Consolas" w:eastAsia="Times New Roman" w:hAnsi="Consolas" w:cs="Times New Roman"/>
-                <w:color w:val="24292E"/>
-                <w:sz w:val="18"/>
-                <w:szCs w:val="18"/>
-                <w:lang w:eastAsia="en-PH"/>
-              </w:rPr>
-            </w:pPr>
-            <w:r>
-              <w:rPr>
-                <w:rFonts w:ascii="Consolas" w:eastAsia="Times New Roman" w:hAnsi="Consolas" w:cs="Times New Roman"/>
-                <w:color w:val="24292E"/>
-                <w:sz w:val="18"/>
-                <w:szCs w:val="18"/>
-                <w:lang w:eastAsia="en-PH"/>
-              </w:rPr>
-              <w:t>file must be saved with a .</w:t>
-            </w:r>
-            <w:proofErr w:type="spellStart"/>
-            <w:r>
-              <w:rPr>
-                <w:rFonts w:ascii="Consolas" w:eastAsia="Times New Roman" w:hAnsi="Consolas" w:cs="Times New Roman"/>
-                <w:color w:val="24292E"/>
-                <w:sz w:val="18"/>
-                <w:szCs w:val="18"/>
-                <w:lang w:eastAsia="en-PH"/>
-              </w:rPr>
-              <w:t>css</w:t>
-            </w:r>
-            <w:proofErr w:type="spellEnd"/>
-            <w:r>
-              <w:rPr>
-                <w:rFonts w:ascii="Consolas" w:eastAsia="Times New Roman" w:hAnsi="Consolas" w:cs="Times New Roman"/>
-                <w:color w:val="24292E"/>
-                <w:sz w:val="18"/>
-                <w:szCs w:val="18"/>
-                <w:lang w:eastAsia="en-PH"/>
-              </w:rPr>
-              <w:t xml:space="preserve"> extension.</w:t>
+              <w:t>Each page must include a referene to the external style sheet file inside the &lt;link&gt; element. The &lt;link&gt; element goes</w:t>
+            </w:r>
+          </w:p>
+          <w:p>
+            <w:pPr>
+              <w:spacing w:after="0" w:line="300" w:lineRule="atLeast"/>
+              <w:jc w:val="right"/>
+              <w:rPr>
+                <w:rFonts w:ascii="Times New Roman" w:eastAsia="Times New Roman" w:hAnsi="Times New Roman" w:cs="Times New Roman"/>
+                <w:sz w:val="20"/>
+                <w:szCs w:val="20"/>
+                <w:lang w:eastAsia="en-PH"/>
+              </w:rPr>
+            </w:pPr>
+          </w:p>
+        </w:tc>
+      </w:tr>
+      <w:tr>
+        <w:tc>
+          <w:tcPr>
+            <w:tcW w:w="750" w:type="dxa"/>
+            <w:noWrap/>
+            <w:tcMar>
+              <w:top w:w="0" w:type="dxa"/>
+              <w:left w:w="150" w:type="dxa"/>
+              <w:bottom w:w="0" w:type="dxa"/>
+              <w:right w:w="150" w:type="dxa"/>
+            </w:tcMar>
+            <w:hideMark/>
+          </w:tcPr>
+          <w:p>
+            <w:pPr>
+              <w:spacing w:after="0" w:line="300" w:lineRule="atLeast"/>
+              <w:rPr>
+                <w:rFonts w:ascii="Times New Roman" w:eastAsia="Times New Roman" w:hAnsi="Times New Roman" w:cs="Times New Roman"/>
+                <w:sz w:val="20"/>
+                <w:szCs w:val="20"/>
+                <w:lang w:eastAsia="en-PH"/>
+              </w:rPr>
+            </w:pPr>
+          </w:p>
+        </w:tc>
+        <w:tc>
+          <w:tcPr>
+            <w:tcW w:w="0" w:type="auto"/>
+            <w:tcMar>
+              <w:top w:w="0" w:type="dxa"/>
+              <w:left w:w="150" w:type="dxa"/>
+              <w:bottom w:w="0" w:type="dxa"/>
+              <w:right w:w="150" w:type="dxa"/>
+            </w:tcMar>
+            <w:hideMark/>
+          </w:tcPr>
+          <w:p>
+            <w:pPr>
+              <w:spacing w:after="0" w:line="300" w:lineRule="atLeast"/>
+              <w:rPr>
+                <w:rFonts w:ascii="Consolas" w:eastAsia="Times New Roman" w:hAnsi="Consolas" w:cs="Times New Roman"/>
+                <w:color w:val="24292E"/>
+                <w:sz w:val="18"/>
+                <w:szCs w:val="18"/>
+                <w:lang w:eastAsia="en-PH"/>
+              </w:rPr>
+            </w:pPr>
+            <w:r>
+              <w:rPr>
+                <w:rFonts w:ascii="Consolas" w:eastAsia="Times New Roman" w:hAnsi="Consolas" w:cs="Times New Roman"/>
+                <w:color w:val="24292E"/>
+                <w:sz w:val="18"/>
+                <w:szCs w:val="18"/>
+                <w:lang w:eastAsia="en-PH"/>
+              </w:rPr>
+              <w:t>inside the &lt;head&gt; section. An external style sheet can be written in any text editor. The file should not contain any html tags. The style sheet</w:t>
+            </w:r>
+          </w:p>
+          <w:p>
+            <w:pPr>
+              <w:spacing w:after="0" w:line="300" w:lineRule="atLeast"/>
+              <w:jc w:val="right"/>
+              <w:rPr>
+                <w:rFonts w:ascii="Times New Roman" w:eastAsia="Times New Roman" w:hAnsi="Times New Roman" w:cs="Times New Roman"/>
+                <w:sz w:val="20"/>
+                <w:szCs w:val="20"/>
+                <w:lang w:eastAsia="en-PH"/>
+              </w:rPr>
+            </w:pPr>
+          </w:p>
+        </w:tc>
+      </w:tr>
+      <w:tr>
+        <w:tc>
+          <w:tcPr>
+            <w:tcW w:w="750" w:type="dxa"/>
+            <w:noWrap/>
+            <w:tcMar>
+              <w:top w:w="0" w:type="dxa"/>
+              <w:left w:w="150" w:type="dxa"/>
+              <w:bottom w:w="0" w:type="dxa"/>
+              <w:right w:w="150" w:type="dxa"/>
+            </w:tcMar>
+            <w:hideMark/>
+          </w:tcPr>
+          <w:p>
+            <w:pPr>
+              <w:spacing w:after="0" w:line="300" w:lineRule="atLeast"/>
+              <w:rPr>
+                <w:rFonts w:ascii="Times New Roman" w:eastAsia="Times New Roman" w:hAnsi="Times New Roman" w:cs="Times New Roman"/>
+                <w:sz w:val="20"/>
+                <w:szCs w:val="20"/>
+                <w:lang w:eastAsia="en-PH"/>
+              </w:rPr>
+            </w:pPr>
+          </w:p>
+        </w:tc>
+        <w:tc>
+          <w:tcPr>
+            <w:tcW w:w="0" w:type="auto"/>
+            <w:tcMar>
+              <w:top w:w="0" w:type="dxa"/>
+              <w:left w:w="150" w:type="dxa"/>
+              <w:bottom w:w="0" w:type="dxa"/>
+              <w:right w:w="150" w:type="dxa"/>
+            </w:tcMar>
+            <w:hideMark/>
+          </w:tcPr>
+          <w:p>
+            <w:pPr>
+              <w:spacing w:after="0" w:line="300" w:lineRule="atLeast"/>
+              <w:rPr>
+                <w:rFonts w:ascii="Consolas" w:eastAsia="Times New Roman" w:hAnsi="Consolas" w:cs="Times New Roman"/>
+                <w:color w:val="24292E"/>
+                <w:sz w:val="18"/>
+                <w:szCs w:val="18"/>
+                <w:lang w:eastAsia="en-PH"/>
+              </w:rPr>
+            </w:pPr>
+            <w:r>
+              <w:rPr>
+                <w:rFonts w:ascii="Consolas" w:eastAsia="Times New Roman" w:hAnsi="Consolas" w:cs="Times New Roman"/>
+                <w:color w:val="24292E"/>
+                <w:sz w:val="18"/>
+                <w:szCs w:val="18"/>
+                <w:lang w:eastAsia="en-PH"/>
+              </w:rPr>
+              <w:t>file must be saved with a .css extension.</w:t>
             </w:r>
           </w:p>
           <w:p>
@@ -3811,27 +3643,15 @@
                 <w:lang w:eastAsia="en-PH"/>
               </w:rPr>
             </w:pPr>
-            <w:proofErr w:type="spellStart"/>
-            <w:r>
-              <w:rPr>
-                <w:rFonts w:ascii="Consolas" w:eastAsia="Times New Roman" w:hAnsi="Consolas" w:cs="Times New Roman"/>
-                <w:color w:val="24292E"/>
-                <w:sz w:val="18"/>
-                <w:szCs w:val="18"/>
-                <w:lang w:eastAsia="en-PH"/>
-              </w:rPr>
-              <w:t>Interal</w:t>
-            </w:r>
-            <w:proofErr w:type="spellEnd"/>
-            <w:r>
-              <w:rPr>
-                <w:rFonts w:ascii="Consolas" w:eastAsia="Times New Roman" w:hAnsi="Consolas" w:cs="Times New Roman"/>
-                <w:color w:val="24292E"/>
-                <w:sz w:val="18"/>
-                <w:szCs w:val="18"/>
-                <w:lang w:eastAsia="en-PH"/>
-              </w:rPr>
-              <w:t xml:space="preserve"> styles are defined within the &lt;style&gt; element, inside the &lt;head&gt; section of an HTML page.</w:t>
+            <w:r>
+              <w:rPr>
+                <w:rFonts w:ascii="Consolas" w:eastAsia="Times New Roman" w:hAnsi="Consolas" w:cs="Times New Roman"/>
+                <w:color w:val="24292E"/>
+                <w:sz w:val="18"/>
+                <w:szCs w:val="18"/>
+                <w:lang w:eastAsia="en-PH"/>
+              </w:rPr>
+              <w:t>Interal styles are defined within the &lt;style&gt; element, inside the &lt;head&gt; section of an HTML page.</w:t>
             </w:r>
           </w:p>
           <w:p>
@@ -4737,41 +4557,7 @@
                 <w:szCs w:val="18"/>
                 <w:lang w:eastAsia="en-PH"/>
               </w:rPr>
-              <w:t>&gt; an RGB value -- like "</w:t>
-            </w:r>
-            <w:proofErr w:type="spellStart"/>
-            <w:proofErr w:type="gramStart"/>
-            <w:r>
-              <w:rPr>
-                <w:rFonts w:ascii="Consolas" w:eastAsia="Times New Roman" w:hAnsi="Consolas" w:cs="Times New Roman"/>
-                <w:color w:val="24292E"/>
-                <w:sz w:val="18"/>
-                <w:szCs w:val="18"/>
-                <w:lang w:eastAsia="en-PH"/>
-              </w:rPr>
-              <w:t>rgb</w:t>
-            </w:r>
-            <w:proofErr w:type="spellEnd"/>
-            <w:r>
-              <w:rPr>
-                <w:rFonts w:ascii="Consolas" w:eastAsia="Times New Roman" w:hAnsi="Consolas" w:cs="Times New Roman"/>
-                <w:color w:val="24292E"/>
-                <w:sz w:val="18"/>
-                <w:szCs w:val="18"/>
-                <w:lang w:eastAsia="en-PH"/>
-              </w:rPr>
-              <w:t>(</w:t>
-            </w:r>
-            <w:proofErr w:type="gramEnd"/>
-            <w:r>
-              <w:rPr>
-                <w:rFonts w:ascii="Consolas" w:eastAsia="Times New Roman" w:hAnsi="Consolas" w:cs="Times New Roman"/>
-                <w:color w:val="24292E"/>
-                <w:sz w:val="18"/>
-                <w:szCs w:val="18"/>
-                <w:lang w:eastAsia="en-PH"/>
-              </w:rPr>
-              <w:t>255,0,0)"</w:t>
+              <w:t>&gt; an RGB value -- like "rgb(255,0,0)"</w:t>
             </w:r>
           </w:p>
           <w:p>
@@ -6945,6 +6731,18 @@
               </w:rPr>
               <w:t>none - Defines no border</w:t>
             </w:r>
+            <w:r>
+              <w:rPr>
+                <w:rFonts w:ascii="Consolas" w:eastAsia="Times New Roman" w:hAnsi="Consolas" w:cs="Times New Roman"/>
+                <w:color w:val="24292E"/>
+                <w:sz w:val="18"/>
+                <w:szCs w:val="18"/>
+                <w:lang w:eastAsia="en-PH"/>
+              </w:rPr>
+              <w:t xml:space="preserve"> ps</w:t>
+            </w:r>
+            <w:bookmarkStart w:id="0" w:name="_GoBack"/>
+            <w:bookmarkEnd w:id="0"/>
           </w:p>
           <w:p>
             <w:pPr>
@@ -8271,29 +8069,7 @@
                 <w:szCs w:val="18"/>
                 <w:lang w:eastAsia="en-PH"/>
               </w:rPr>
-              <w:t>&gt; Text Decoration --</w:t>
-            </w:r>
-            <w:proofErr w:type="spellStart"/>
-            <w:r>
-              <w:rPr>
-                <w:rFonts w:ascii="Consolas" w:eastAsia="Times New Roman" w:hAnsi="Consolas" w:cs="Times New Roman"/>
-                <w:color w:val="24292E"/>
-                <w:sz w:val="18"/>
-                <w:szCs w:val="18"/>
-                <w:lang w:eastAsia="en-PH"/>
-              </w:rPr>
-              <w:t>T he</w:t>
-            </w:r>
-            <w:proofErr w:type="spellEnd"/>
-            <w:r>
-              <w:rPr>
-                <w:rFonts w:ascii="Consolas" w:eastAsia="Times New Roman" w:hAnsi="Consolas" w:cs="Times New Roman"/>
-                <w:color w:val="24292E"/>
-                <w:sz w:val="18"/>
-                <w:szCs w:val="18"/>
-                <w:lang w:eastAsia="en-PH"/>
-              </w:rPr>
-              <w:t xml:space="preserve"> text-decoration property is used to set or remove decorations from text.</w:t>
+              <w:t>&gt; Text Decoration --T he text-decoration property is used to set or remove decorations from text.</w:t>
             </w:r>
           </w:p>
           <w:p>
@@ -10527,29 +10303,7 @@
                 <w:szCs w:val="18"/>
                 <w:lang w:eastAsia="en-PH"/>
               </w:rPr>
-              <w:t xml:space="preserve">&gt; Style an element when a user </w:t>
-            </w:r>
-            <w:proofErr w:type="spellStart"/>
-            <w:r>
-              <w:rPr>
-                <w:rFonts w:ascii="Consolas" w:eastAsia="Times New Roman" w:hAnsi="Consolas" w:cs="Times New Roman"/>
-                <w:color w:val="24292E"/>
-                <w:sz w:val="18"/>
-                <w:szCs w:val="18"/>
-                <w:lang w:eastAsia="en-PH"/>
-              </w:rPr>
-              <w:t>mouses</w:t>
-            </w:r>
-            <w:proofErr w:type="spellEnd"/>
-            <w:r>
-              <w:rPr>
-                <w:rFonts w:ascii="Consolas" w:eastAsia="Times New Roman" w:hAnsi="Consolas" w:cs="Times New Roman"/>
-                <w:color w:val="24292E"/>
-                <w:sz w:val="18"/>
-                <w:szCs w:val="18"/>
-                <w:lang w:eastAsia="en-PH"/>
-              </w:rPr>
-              <w:t xml:space="preserve"> over it</w:t>
+              <w:t>&gt; Style an element when a user mouses over it</w:t>
             </w:r>
           </w:p>
           <w:p>
@@ -10953,133 +10707,87 @@
                 <w:lang w:eastAsia="en-PH"/>
               </w:rPr>
             </w:pPr>
-            <w:proofErr w:type="spellStart"/>
-            <w:proofErr w:type="gramStart"/>
-            <w:r>
-              <w:rPr>
-                <w:rFonts w:ascii="Consolas" w:eastAsia="Times New Roman" w:hAnsi="Consolas" w:cs="Times New Roman"/>
-                <w:color w:val="24292E"/>
-                <w:sz w:val="18"/>
-                <w:szCs w:val="18"/>
-                <w:lang w:eastAsia="en-PH"/>
-              </w:rPr>
-              <w:t>selector:pseudo</w:t>
-            </w:r>
-            <w:proofErr w:type="gramEnd"/>
-            <w:r>
-              <w:rPr>
-                <w:rFonts w:ascii="Consolas" w:eastAsia="Times New Roman" w:hAnsi="Consolas" w:cs="Times New Roman"/>
-                <w:color w:val="24292E"/>
-                <w:sz w:val="18"/>
-                <w:szCs w:val="18"/>
-                <w:lang w:eastAsia="en-PH"/>
-              </w:rPr>
-              <w:t>-class</w:t>
-            </w:r>
-            <w:proofErr w:type="spellEnd"/>
-            <w:r>
-              <w:rPr>
-                <w:rFonts w:ascii="Consolas" w:eastAsia="Times New Roman" w:hAnsi="Consolas" w:cs="Times New Roman"/>
-                <w:color w:val="24292E"/>
-                <w:sz w:val="18"/>
-                <w:szCs w:val="18"/>
-                <w:lang w:eastAsia="en-PH"/>
-              </w:rPr>
-              <w:t xml:space="preserve"> {</w:t>
-            </w:r>
-          </w:p>
-          <w:p>
-            <w:pPr>
-              <w:spacing w:after="0" w:line="300" w:lineRule="atLeast"/>
-              <w:jc w:val="right"/>
-              <w:rPr>
-                <w:rFonts w:ascii="Times New Roman" w:eastAsia="Times New Roman" w:hAnsi="Times New Roman" w:cs="Times New Roman"/>
-                <w:sz w:val="20"/>
-                <w:szCs w:val="20"/>
-                <w:lang w:eastAsia="en-PH"/>
-              </w:rPr>
-            </w:pPr>
-          </w:p>
-        </w:tc>
-      </w:tr>
-      <w:tr>
-        <w:tc>
-          <w:tcPr>
-            <w:tcW w:w="750" w:type="dxa"/>
-            <w:noWrap/>
-            <w:tcMar>
-              <w:top w:w="0" w:type="dxa"/>
-              <w:left w:w="150" w:type="dxa"/>
-              <w:bottom w:w="0" w:type="dxa"/>
-              <w:right w:w="150" w:type="dxa"/>
-            </w:tcMar>
-            <w:hideMark/>
-          </w:tcPr>
-          <w:p>
-            <w:pPr>
-              <w:spacing w:after="0" w:line="300" w:lineRule="atLeast"/>
-              <w:rPr>
-                <w:rFonts w:ascii="Times New Roman" w:eastAsia="Times New Roman" w:hAnsi="Times New Roman" w:cs="Times New Roman"/>
-                <w:sz w:val="20"/>
-                <w:szCs w:val="20"/>
-                <w:lang w:eastAsia="en-PH"/>
-              </w:rPr>
-            </w:pPr>
-          </w:p>
-        </w:tc>
-        <w:tc>
-          <w:tcPr>
-            <w:tcW w:w="0" w:type="auto"/>
-            <w:tcMar>
-              <w:top w:w="0" w:type="dxa"/>
-              <w:left w:w="150" w:type="dxa"/>
-              <w:bottom w:w="0" w:type="dxa"/>
-              <w:right w:w="150" w:type="dxa"/>
-            </w:tcMar>
-            <w:hideMark/>
-          </w:tcPr>
-          <w:p>
-            <w:pPr>
-              <w:spacing w:after="0" w:line="300" w:lineRule="atLeast"/>
-              <w:rPr>
-                <w:rFonts w:ascii="Consolas" w:eastAsia="Times New Roman" w:hAnsi="Consolas" w:cs="Times New Roman"/>
-                <w:color w:val="24292E"/>
-                <w:sz w:val="18"/>
-                <w:szCs w:val="18"/>
-                <w:lang w:eastAsia="en-PH"/>
-              </w:rPr>
-            </w:pPr>
-            <w:r>
-              <w:rPr>
-                <w:rFonts w:ascii="Consolas" w:eastAsia="Times New Roman" w:hAnsi="Consolas" w:cs="Times New Roman"/>
-                <w:color w:val="24292E"/>
-                <w:sz w:val="18"/>
-                <w:szCs w:val="18"/>
-                <w:lang w:eastAsia="en-PH"/>
-              </w:rPr>
-              <w:t xml:space="preserve">    </w:t>
-            </w:r>
-            <w:proofErr w:type="spellStart"/>
-            <w:r>
-              <w:rPr>
-                <w:rFonts w:ascii="Consolas" w:eastAsia="Times New Roman" w:hAnsi="Consolas" w:cs="Times New Roman"/>
-                <w:color w:val="24292E"/>
-                <w:sz w:val="18"/>
-                <w:szCs w:val="18"/>
-                <w:lang w:eastAsia="en-PH"/>
-              </w:rPr>
-              <w:t>property:value</w:t>
-            </w:r>
-            <w:proofErr w:type="spellEnd"/>
-            <w:r>
-              <w:rPr>
-                <w:rFonts w:ascii="Consolas" w:eastAsia="Times New Roman" w:hAnsi="Consolas" w:cs="Times New Roman"/>
-                <w:color w:val="24292E"/>
-                <w:sz w:val="18"/>
-                <w:szCs w:val="18"/>
-                <w:lang w:eastAsia="en-PH"/>
-              </w:rPr>
-              <w:t>;</w:t>
+            <w:r>
+              <w:rPr>
+                <w:rFonts w:ascii="Consolas" w:eastAsia="Times New Roman" w:hAnsi="Consolas" w:cs="Times New Roman"/>
+                <w:color w:val="24292E"/>
+                <w:sz w:val="18"/>
+                <w:szCs w:val="18"/>
+                <w:lang w:eastAsia="en-PH"/>
+              </w:rPr>
+              <w:t>selector:pseudo-class {</w:t>
+            </w:r>
+          </w:p>
+          <w:p>
+            <w:pPr>
+              <w:spacing w:after="0" w:line="300" w:lineRule="atLeast"/>
+              <w:jc w:val="right"/>
+              <w:rPr>
+                <w:rFonts w:ascii="Times New Roman" w:eastAsia="Times New Roman" w:hAnsi="Times New Roman" w:cs="Times New Roman"/>
+                <w:sz w:val="20"/>
+                <w:szCs w:val="20"/>
+                <w:lang w:eastAsia="en-PH"/>
+              </w:rPr>
+            </w:pPr>
+          </w:p>
+        </w:tc>
+      </w:tr>
+      <w:tr>
+        <w:tc>
+          <w:tcPr>
+            <w:tcW w:w="750" w:type="dxa"/>
+            <w:noWrap/>
+            <w:tcMar>
+              <w:top w:w="0" w:type="dxa"/>
+              <w:left w:w="150" w:type="dxa"/>
+              <w:bottom w:w="0" w:type="dxa"/>
+              <w:right w:w="150" w:type="dxa"/>
+            </w:tcMar>
+            <w:hideMark/>
+          </w:tcPr>
+          <w:p>
+            <w:pPr>
+              <w:spacing w:after="0" w:line="300" w:lineRule="atLeast"/>
+              <w:rPr>
+                <w:rFonts w:ascii="Times New Roman" w:eastAsia="Times New Roman" w:hAnsi="Times New Roman" w:cs="Times New Roman"/>
+                <w:sz w:val="20"/>
+                <w:szCs w:val="20"/>
+                <w:lang w:eastAsia="en-PH"/>
+              </w:rPr>
+            </w:pPr>
+          </w:p>
+        </w:tc>
+        <w:tc>
+          <w:tcPr>
+            <w:tcW w:w="0" w:type="auto"/>
+            <w:tcMar>
+              <w:top w:w="0" w:type="dxa"/>
+              <w:left w:w="150" w:type="dxa"/>
+              <w:bottom w:w="0" w:type="dxa"/>
+              <w:right w:w="150" w:type="dxa"/>
+            </w:tcMar>
+            <w:hideMark/>
+          </w:tcPr>
+          <w:p>
+            <w:pPr>
+              <w:spacing w:after="0" w:line="300" w:lineRule="atLeast"/>
+              <w:rPr>
+                <w:rFonts w:ascii="Consolas" w:eastAsia="Times New Roman" w:hAnsi="Consolas" w:cs="Times New Roman"/>
+                <w:color w:val="24292E"/>
+                <w:sz w:val="18"/>
+                <w:szCs w:val="18"/>
+                <w:lang w:eastAsia="en-PH"/>
+              </w:rPr>
+            </w:pPr>
+            <w:r>
+              <w:rPr>
+                <w:rFonts w:ascii="Consolas" w:eastAsia="Times New Roman" w:hAnsi="Consolas" w:cs="Times New Roman"/>
+                <w:color w:val="24292E"/>
+                <w:sz w:val="18"/>
+                <w:szCs w:val="18"/>
+                <w:lang w:eastAsia="en-PH"/>
+              </w:rPr>
+              <w:t xml:space="preserve">    property:value;</w:t>
             </w:r>
           </w:p>
           <w:p>
@@ -11473,7 +11181,6 @@
                 <w:lang w:eastAsia="en-PH"/>
               </w:rPr>
             </w:pPr>
-            <w:proofErr w:type="gramStart"/>
             <w:r>
               <w:rPr>
                 <w:rFonts w:ascii="Consolas" w:eastAsia="Times New Roman" w:hAnsi="Consolas" w:cs="Times New Roman"/>
@@ -11484,7 +11191,6 @@
               </w:rPr>
               <w:t>:active</w:t>
             </w:r>
-            <w:proofErr w:type="gramEnd"/>
             <w:r>
               <w:rPr>
                 <w:rFonts w:ascii="Consolas" w:eastAsia="Times New Roman" w:hAnsi="Consolas" w:cs="Times New Roman"/>
@@ -11590,7 +11296,6 @@
                 <w:lang w:eastAsia="en-PH"/>
               </w:rPr>
             </w:pPr>
-            <w:proofErr w:type="gramStart"/>
             <w:r>
               <w:rPr>
                 <w:rFonts w:ascii="Consolas" w:eastAsia="Times New Roman" w:hAnsi="Consolas" w:cs="Times New Roman"/>
@@ -11601,7 +11306,6 @@
               </w:rPr>
               <w:t>:checked</w:t>
             </w:r>
-            <w:proofErr w:type="gramEnd"/>
             <w:r>
               <w:rPr>
                 <w:rFonts w:ascii="Consolas" w:eastAsia="Times New Roman" w:hAnsi="Consolas" w:cs="Times New Roman"/>
@@ -11611,19 +11315,8 @@
                 <w:lang w:eastAsia="en-PH"/>
               </w:rPr>
               <w:tab/>
-            </w:r>
-            <w:proofErr w:type="spellStart"/>
-            <w:r>
-              <w:rPr>
-                <w:rFonts w:ascii="Consolas" w:eastAsia="Times New Roman" w:hAnsi="Consolas" w:cs="Times New Roman"/>
-                <w:color w:val="24292E"/>
-                <w:sz w:val="18"/>
-                <w:szCs w:val="18"/>
-                <w:lang w:eastAsia="en-PH"/>
-              </w:rPr>
               <w:t>input:checked</w:t>
             </w:r>
-            <w:proofErr w:type="spellEnd"/>
             <w:r>
               <w:rPr>
                 <w:rFonts w:ascii="Consolas" w:eastAsia="Times New Roman" w:hAnsi="Consolas" w:cs="Times New Roman"/>
@@ -11708,7 +11401,6 @@
                 <w:lang w:eastAsia="en-PH"/>
               </w:rPr>
             </w:pPr>
-            <w:proofErr w:type="gramStart"/>
             <w:r>
               <w:rPr>
                 <w:rFonts w:ascii="Consolas" w:eastAsia="Times New Roman" w:hAnsi="Consolas" w:cs="Times New Roman"/>
@@ -11719,7 +11411,6 @@
               </w:rPr>
               <w:t>:disabled</w:t>
             </w:r>
-            <w:proofErr w:type="gramEnd"/>
             <w:r>
               <w:rPr>
                 <w:rFonts w:ascii="Consolas" w:eastAsia="Times New Roman" w:hAnsi="Consolas" w:cs="Times New Roman"/>
@@ -11729,19 +11420,8 @@
                 <w:lang w:eastAsia="en-PH"/>
               </w:rPr>
               <w:tab/>
-            </w:r>
-            <w:proofErr w:type="spellStart"/>
-            <w:r>
-              <w:rPr>
-                <w:rFonts w:ascii="Consolas" w:eastAsia="Times New Roman" w:hAnsi="Consolas" w:cs="Times New Roman"/>
-                <w:color w:val="24292E"/>
-                <w:sz w:val="18"/>
-                <w:szCs w:val="18"/>
-                <w:lang w:eastAsia="en-PH"/>
-              </w:rPr>
               <w:t>input:disabled</w:t>
             </w:r>
-            <w:proofErr w:type="spellEnd"/>
             <w:r>
               <w:rPr>
                 <w:rFonts w:ascii="Consolas" w:eastAsia="Times New Roman" w:hAnsi="Consolas" w:cs="Times New Roman"/>
@@ -11826,7 +11506,6 @@
                 <w:lang w:eastAsia="en-PH"/>
               </w:rPr>
             </w:pPr>
-            <w:proofErr w:type="gramStart"/>
             <w:r>
               <w:rPr>
                 <w:rFonts w:ascii="Consolas" w:eastAsia="Times New Roman" w:hAnsi="Consolas" w:cs="Times New Roman"/>
@@ -11837,7 +11516,6 @@
               </w:rPr>
               <w:t>:empty</w:t>
             </w:r>
-            <w:proofErr w:type="gramEnd"/>
             <w:r>
               <w:rPr>
                 <w:rFonts w:ascii="Consolas" w:eastAsia="Times New Roman" w:hAnsi="Consolas" w:cs="Times New Roman"/>
@@ -11943,7 +11621,6 @@
                 <w:lang w:eastAsia="en-PH"/>
               </w:rPr>
             </w:pPr>
-            <w:proofErr w:type="gramStart"/>
             <w:r>
               <w:rPr>
                 <w:rFonts w:ascii="Consolas" w:eastAsia="Times New Roman" w:hAnsi="Consolas" w:cs="Times New Roman"/>
@@ -11954,7 +11631,6 @@
               </w:rPr>
               <w:t>:enabled</w:t>
             </w:r>
-            <w:proofErr w:type="gramEnd"/>
             <w:r>
               <w:rPr>
                 <w:rFonts w:ascii="Consolas" w:eastAsia="Times New Roman" w:hAnsi="Consolas" w:cs="Times New Roman"/>
@@ -11964,19 +11640,8 @@
                 <w:lang w:eastAsia="en-PH"/>
               </w:rPr>
               <w:tab/>
-            </w:r>
-            <w:proofErr w:type="spellStart"/>
-            <w:r>
-              <w:rPr>
-                <w:rFonts w:ascii="Consolas" w:eastAsia="Times New Roman" w:hAnsi="Consolas" w:cs="Times New Roman"/>
-                <w:color w:val="24292E"/>
-                <w:sz w:val="18"/>
-                <w:szCs w:val="18"/>
-                <w:lang w:eastAsia="en-PH"/>
-              </w:rPr>
               <w:t>input:enabled</w:t>
             </w:r>
-            <w:proofErr w:type="spellEnd"/>
             <w:r>
               <w:rPr>
                 <w:rFonts w:ascii="Consolas" w:eastAsia="Times New Roman" w:hAnsi="Consolas" w:cs="Times New Roman"/>
@@ -12061,27 +11726,15 @@
                 <w:lang w:eastAsia="en-PH"/>
               </w:rPr>
             </w:pPr>
-            <w:proofErr w:type="gramStart"/>
-            <w:r>
-              <w:rPr>
-                <w:rFonts w:ascii="Consolas" w:eastAsia="Times New Roman" w:hAnsi="Consolas" w:cs="Times New Roman"/>
-                <w:color w:val="24292E"/>
-                <w:sz w:val="18"/>
-                <w:szCs w:val="18"/>
-                <w:lang w:eastAsia="en-PH"/>
-              </w:rPr>
-              <w:t>:first</w:t>
-            </w:r>
-            <w:proofErr w:type="gramEnd"/>
-            <w:r>
-              <w:rPr>
-                <w:rFonts w:ascii="Consolas" w:eastAsia="Times New Roman" w:hAnsi="Consolas" w:cs="Times New Roman"/>
-                <w:color w:val="24292E"/>
-                <w:sz w:val="18"/>
-                <w:szCs w:val="18"/>
-                <w:lang w:eastAsia="en-PH"/>
-              </w:rPr>
-              <w:t>-child</w:t>
+            <w:r>
+              <w:rPr>
+                <w:rFonts w:ascii="Consolas" w:eastAsia="Times New Roman" w:hAnsi="Consolas" w:cs="Times New Roman"/>
+                <w:color w:val="24292E"/>
+                <w:sz w:val="18"/>
+                <w:szCs w:val="18"/>
+                <w:lang w:eastAsia="en-PH"/>
+              </w:rPr>
+              <w:t>:first-child</w:t>
             </w:r>
             <w:r>
               <w:rPr>
@@ -12178,27 +11831,15 @@
                 <w:lang w:eastAsia="en-PH"/>
               </w:rPr>
             </w:pPr>
-            <w:proofErr w:type="gramStart"/>
-            <w:r>
-              <w:rPr>
-                <w:rFonts w:ascii="Consolas" w:eastAsia="Times New Roman" w:hAnsi="Consolas" w:cs="Times New Roman"/>
-                <w:color w:val="24292E"/>
-                <w:sz w:val="18"/>
-                <w:szCs w:val="18"/>
-                <w:lang w:eastAsia="en-PH"/>
-              </w:rPr>
-              <w:t>:first</w:t>
-            </w:r>
-            <w:proofErr w:type="gramEnd"/>
-            <w:r>
-              <w:rPr>
-                <w:rFonts w:ascii="Consolas" w:eastAsia="Times New Roman" w:hAnsi="Consolas" w:cs="Times New Roman"/>
-                <w:color w:val="24292E"/>
-                <w:sz w:val="18"/>
-                <w:szCs w:val="18"/>
-                <w:lang w:eastAsia="en-PH"/>
-              </w:rPr>
-              <w:t>-of-type</w:t>
+            <w:r>
+              <w:rPr>
+                <w:rFonts w:ascii="Consolas" w:eastAsia="Times New Roman" w:hAnsi="Consolas" w:cs="Times New Roman"/>
+                <w:color w:val="24292E"/>
+                <w:sz w:val="18"/>
+                <w:szCs w:val="18"/>
+                <w:lang w:eastAsia="en-PH"/>
+              </w:rPr>
+              <w:t>:first-of-type</w:t>
             </w:r>
             <w:r>
               <w:rPr>
@@ -12295,7 +11936,6 @@
                 <w:lang w:eastAsia="en-PH"/>
               </w:rPr>
             </w:pPr>
-            <w:proofErr w:type="gramStart"/>
             <w:r>
               <w:rPr>
                 <w:rFonts w:ascii="Consolas" w:eastAsia="Times New Roman" w:hAnsi="Consolas" w:cs="Times New Roman"/>
@@ -12306,7 +11946,6 @@
               </w:rPr>
               <w:t>:focus</w:t>
             </w:r>
-            <w:proofErr w:type="gramEnd"/>
             <w:r>
               <w:rPr>
                 <w:rFonts w:ascii="Consolas" w:eastAsia="Times New Roman" w:hAnsi="Consolas" w:cs="Times New Roman"/>
@@ -12326,19 +11965,8 @@
                 <w:lang w:eastAsia="en-PH"/>
               </w:rPr>
               <w:tab/>
-            </w:r>
-            <w:proofErr w:type="spellStart"/>
-            <w:r>
-              <w:rPr>
-                <w:rFonts w:ascii="Consolas" w:eastAsia="Times New Roman" w:hAnsi="Consolas" w:cs="Times New Roman"/>
-                <w:color w:val="24292E"/>
-                <w:sz w:val="18"/>
-                <w:szCs w:val="18"/>
-                <w:lang w:eastAsia="en-PH"/>
-              </w:rPr>
               <w:t>input:focus</w:t>
             </w:r>
-            <w:proofErr w:type="spellEnd"/>
             <w:r>
               <w:rPr>
                 <w:rFonts w:ascii="Consolas" w:eastAsia="Times New Roman" w:hAnsi="Consolas" w:cs="Times New Roman"/>
@@ -12423,7 +12051,6 @@
                 <w:lang w:eastAsia="en-PH"/>
               </w:rPr>
             </w:pPr>
-            <w:proofErr w:type="gramStart"/>
             <w:r>
               <w:rPr>
                 <w:rFonts w:ascii="Consolas" w:eastAsia="Times New Roman" w:hAnsi="Consolas" w:cs="Times New Roman"/>
@@ -12434,7 +12061,6 @@
               </w:rPr>
               <w:t>:hover</w:t>
             </w:r>
-            <w:proofErr w:type="gramEnd"/>
             <w:r>
               <w:rPr>
                 <w:rFonts w:ascii="Consolas" w:eastAsia="Times New Roman" w:hAnsi="Consolas" w:cs="Times New Roman"/>
@@ -12569,19 +12195,8 @@
                 <w:lang w:eastAsia="en-PH"/>
               </w:rPr>
               <w:tab/>
-            </w:r>
-            <w:proofErr w:type="spellStart"/>
-            <w:r>
-              <w:rPr>
-                <w:rFonts w:ascii="Consolas" w:eastAsia="Times New Roman" w:hAnsi="Consolas" w:cs="Times New Roman"/>
-                <w:color w:val="24292E"/>
-                <w:sz w:val="18"/>
-                <w:szCs w:val="18"/>
-                <w:lang w:eastAsia="en-PH"/>
-              </w:rPr>
               <w:t>input:in-range</w:t>
             </w:r>
-            <w:proofErr w:type="spellEnd"/>
             <w:r>
               <w:rPr>
                 <w:rFonts w:ascii="Consolas" w:eastAsia="Times New Roman" w:hAnsi="Consolas" w:cs="Times New Roman"/>
@@ -12666,7 +12281,6 @@
                 <w:lang w:eastAsia="en-PH"/>
               </w:rPr>
             </w:pPr>
-            <w:proofErr w:type="gramStart"/>
             <w:r>
               <w:rPr>
                 <w:rFonts w:ascii="Consolas" w:eastAsia="Times New Roman" w:hAnsi="Consolas" w:cs="Times New Roman"/>
@@ -12677,7 +12291,6 @@
               </w:rPr>
               <w:t>:invalid</w:t>
             </w:r>
-            <w:proofErr w:type="gramEnd"/>
             <w:r>
               <w:rPr>
                 <w:rFonts w:ascii="Consolas" w:eastAsia="Times New Roman" w:hAnsi="Consolas" w:cs="Times New Roman"/>
@@ -12687,19 +12300,8 @@
                 <w:lang w:eastAsia="en-PH"/>
               </w:rPr>
               <w:tab/>
-            </w:r>
-            <w:proofErr w:type="spellStart"/>
-            <w:r>
-              <w:rPr>
-                <w:rFonts w:ascii="Consolas" w:eastAsia="Times New Roman" w:hAnsi="Consolas" w:cs="Times New Roman"/>
-                <w:color w:val="24292E"/>
-                <w:sz w:val="18"/>
-                <w:szCs w:val="18"/>
-                <w:lang w:eastAsia="en-PH"/>
-              </w:rPr>
               <w:t>input:invalid</w:t>
             </w:r>
-            <w:proofErr w:type="spellEnd"/>
             <w:r>
               <w:rPr>
                 <w:rFonts w:ascii="Consolas" w:eastAsia="Times New Roman" w:hAnsi="Consolas" w:cs="Times New Roman"/>
@@ -12784,39 +12386,15 @@
                 <w:lang w:eastAsia="en-PH"/>
               </w:rPr>
             </w:pPr>
-            <w:proofErr w:type="gramStart"/>
-            <w:r>
-              <w:rPr>
-                <w:rFonts w:ascii="Consolas" w:eastAsia="Times New Roman" w:hAnsi="Consolas" w:cs="Times New Roman"/>
-                <w:color w:val="24292E"/>
-                <w:sz w:val="18"/>
-                <w:szCs w:val="18"/>
-                <w:lang w:eastAsia="en-PH"/>
-              </w:rPr>
-              <w:t>:</w:t>
-            </w:r>
-            <w:proofErr w:type="spellStart"/>
-            <w:r>
-              <w:rPr>
-                <w:rFonts w:ascii="Consolas" w:eastAsia="Times New Roman" w:hAnsi="Consolas" w:cs="Times New Roman"/>
-                <w:color w:val="24292E"/>
-                <w:sz w:val="18"/>
-                <w:szCs w:val="18"/>
-                <w:lang w:eastAsia="en-PH"/>
-              </w:rPr>
-              <w:t>lang</w:t>
-            </w:r>
-            <w:proofErr w:type="spellEnd"/>
-            <w:proofErr w:type="gramEnd"/>
-            <w:r>
-              <w:rPr>
-                <w:rFonts w:ascii="Consolas" w:eastAsia="Times New Roman" w:hAnsi="Consolas" w:cs="Times New Roman"/>
-                <w:color w:val="24292E"/>
-                <w:sz w:val="18"/>
-                <w:szCs w:val="18"/>
-                <w:lang w:eastAsia="en-PH"/>
-              </w:rPr>
-              <w:t>(language)</w:t>
+            <w:r>
+              <w:rPr>
+                <w:rFonts w:ascii="Consolas" w:eastAsia="Times New Roman" w:hAnsi="Consolas" w:cs="Times New Roman"/>
+                <w:color w:val="24292E"/>
+                <w:sz w:val="18"/>
+                <w:szCs w:val="18"/>
+                <w:lang w:eastAsia="en-PH"/>
+              </w:rPr>
+              <w:t>:lang(language)</w:t>
             </w:r>
             <w:r>
               <w:rPr>
@@ -12849,113 +12427,79 @@
                 <w:lang w:eastAsia="en-PH"/>
               </w:rPr>
               <w:tab/>
-              <w:t xml:space="preserve">Selects every &lt;p&gt; element with a </w:t>
-            </w:r>
-            <w:proofErr w:type="spellStart"/>
-            <w:r>
-              <w:rPr>
-                <w:rFonts w:ascii="Consolas" w:eastAsia="Times New Roman" w:hAnsi="Consolas" w:cs="Times New Roman"/>
-                <w:color w:val="24292E"/>
-                <w:sz w:val="18"/>
-                <w:szCs w:val="18"/>
-                <w:lang w:eastAsia="en-PH"/>
-              </w:rPr>
-              <w:t>lang</w:t>
-            </w:r>
-            <w:proofErr w:type="spellEnd"/>
-            <w:r>
-              <w:rPr>
-                <w:rFonts w:ascii="Consolas" w:eastAsia="Times New Roman" w:hAnsi="Consolas" w:cs="Times New Roman"/>
-                <w:color w:val="24292E"/>
-                <w:sz w:val="18"/>
-                <w:szCs w:val="18"/>
-                <w:lang w:eastAsia="en-PH"/>
-              </w:rPr>
-              <w:t xml:space="preserve"> attribute value starting with "it"</w:t>
-            </w:r>
-          </w:p>
-          <w:p>
-            <w:pPr>
-              <w:spacing w:after="0" w:line="300" w:lineRule="atLeast"/>
-              <w:jc w:val="right"/>
-              <w:rPr>
-                <w:rFonts w:ascii="Times New Roman" w:eastAsia="Times New Roman" w:hAnsi="Times New Roman" w:cs="Times New Roman"/>
-                <w:sz w:val="20"/>
-                <w:szCs w:val="20"/>
-                <w:lang w:eastAsia="en-PH"/>
-              </w:rPr>
-            </w:pPr>
-          </w:p>
-        </w:tc>
-      </w:tr>
-      <w:tr>
-        <w:tc>
-          <w:tcPr>
-            <w:tcW w:w="750" w:type="dxa"/>
-            <w:noWrap/>
-            <w:tcMar>
-              <w:top w:w="0" w:type="dxa"/>
-              <w:left w:w="150" w:type="dxa"/>
-              <w:bottom w:w="0" w:type="dxa"/>
-              <w:right w:w="150" w:type="dxa"/>
-            </w:tcMar>
-            <w:hideMark/>
-          </w:tcPr>
-          <w:p>
-            <w:pPr>
-              <w:spacing w:after="0" w:line="300" w:lineRule="atLeast"/>
-              <w:rPr>
-                <w:rFonts w:ascii="Times New Roman" w:eastAsia="Times New Roman" w:hAnsi="Times New Roman" w:cs="Times New Roman"/>
-                <w:sz w:val="20"/>
-                <w:szCs w:val="20"/>
-                <w:lang w:eastAsia="en-PH"/>
-              </w:rPr>
-            </w:pPr>
-          </w:p>
-        </w:tc>
-        <w:tc>
-          <w:tcPr>
-            <w:tcW w:w="0" w:type="auto"/>
-            <w:tcMar>
-              <w:top w:w="0" w:type="dxa"/>
-              <w:left w:w="150" w:type="dxa"/>
-              <w:bottom w:w="0" w:type="dxa"/>
-              <w:right w:w="150" w:type="dxa"/>
-            </w:tcMar>
-            <w:hideMark/>
-          </w:tcPr>
-          <w:p>
-            <w:pPr>
-              <w:spacing w:after="0" w:line="300" w:lineRule="atLeast"/>
-              <w:rPr>
-                <w:rFonts w:ascii="Consolas" w:eastAsia="Times New Roman" w:hAnsi="Consolas" w:cs="Times New Roman"/>
-                <w:color w:val="24292E"/>
-                <w:sz w:val="18"/>
-                <w:szCs w:val="18"/>
-                <w:lang w:eastAsia="en-PH"/>
-              </w:rPr>
-            </w:pPr>
-            <w:proofErr w:type="gramStart"/>
-            <w:r>
-              <w:rPr>
-                <w:rFonts w:ascii="Consolas" w:eastAsia="Times New Roman" w:hAnsi="Consolas" w:cs="Times New Roman"/>
-                <w:color w:val="24292E"/>
-                <w:sz w:val="18"/>
-                <w:szCs w:val="18"/>
-                <w:lang w:eastAsia="en-PH"/>
-              </w:rPr>
-              <w:t>:last</w:t>
-            </w:r>
-            <w:proofErr w:type="gramEnd"/>
-            <w:r>
-              <w:rPr>
-                <w:rFonts w:ascii="Consolas" w:eastAsia="Times New Roman" w:hAnsi="Consolas" w:cs="Times New Roman"/>
-                <w:color w:val="24292E"/>
-                <w:sz w:val="18"/>
-                <w:szCs w:val="18"/>
-                <w:lang w:eastAsia="en-PH"/>
-              </w:rPr>
-              <w:t>-child</w:t>
+              <w:t>Selects every &lt;p&gt; element with a lang attribute value starting with "it"</w:t>
+            </w:r>
+          </w:p>
+          <w:p>
+            <w:pPr>
+              <w:spacing w:after="0" w:line="300" w:lineRule="atLeast"/>
+              <w:jc w:val="right"/>
+              <w:rPr>
+                <w:rFonts w:ascii="Times New Roman" w:eastAsia="Times New Roman" w:hAnsi="Times New Roman" w:cs="Times New Roman"/>
+                <w:sz w:val="20"/>
+                <w:szCs w:val="20"/>
+                <w:lang w:eastAsia="en-PH"/>
+              </w:rPr>
+            </w:pPr>
+          </w:p>
+        </w:tc>
+      </w:tr>
+      <w:tr>
+        <w:tc>
+          <w:tcPr>
+            <w:tcW w:w="750" w:type="dxa"/>
+            <w:noWrap/>
+            <w:tcMar>
+              <w:top w:w="0" w:type="dxa"/>
+              <w:left w:w="150" w:type="dxa"/>
+              <w:bottom w:w="0" w:type="dxa"/>
+              <w:right w:w="150" w:type="dxa"/>
+            </w:tcMar>
+            <w:hideMark/>
+          </w:tcPr>
+          <w:p>
+            <w:pPr>
+              <w:spacing w:after="0" w:line="300" w:lineRule="atLeast"/>
+              <w:rPr>
+                <w:rFonts w:ascii="Times New Roman" w:eastAsia="Times New Roman" w:hAnsi="Times New Roman" w:cs="Times New Roman"/>
+                <w:sz w:val="20"/>
+                <w:szCs w:val="20"/>
+                <w:lang w:eastAsia="en-PH"/>
+              </w:rPr>
+            </w:pPr>
+          </w:p>
+        </w:tc>
+        <w:tc>
+          <w:tcPr>
+            <w:tcW w:w="0" w:type="auto"/>
+            <w:tcMar>
+              <w:top w:w="0" w:type="dxa"/>
+              <w:left w:w="150" w:type="dxa"/>
+              <w:bottom w:w="0" w:type="dxa"/>
+              <w:right w:w="150" w:type="dxa"/>
+            </w:tcMar>
+            <w:hideMark/>
+          </w:tcPr>
+          <w:p>
+            <w:pPr>
+              <w:spacing w:after="0" w:line="300" w:lineRule="atLeast"/>
+              <w:rPr>
+                <w:rFonts w:ascii="Consolas" w:eastAsia="Times New Roman" w:hAnsi="Consolas" w:cs="Times New Roman"/>
+                <w:color w:val="24292E"/>
+                <w:sz w:val="18"/>
+                <w:szCs w:val="18"/>
+                <w:lang w:eastAsia="en-PH"/>
+              </w:rPr>
+            </w:pPr>
+            <w:r>
+              <w:rPr>
+                <w:rFonts w:ascii="Consolas" w:eastAsia="Times New Roman" w:hAnsi="Consolas" w:cs="Times New Roman"/>
+                <w:color w:val="24292E"/>
+                <w:sz w:val="18"/>
+                <w:szCs w:val="18"/>
+                <w:lang w:eastAsia="en-PH"/>
+              </w:rPr>
+              <w:t>:last-child</w:t>
             </w:r>
             <w:r>
               <w:rPr>
@@ -13052,27 +12596,15 @@
                 <w:lang w:eastAsia="en-PH"/>
               </w:rPr>
             </w:pPr>
-            <w:proofErr w:type="gramStart"/>
-            <w:r>
-              <w:rPr>
-                <w:rFonts w:ascii="Consolas" w:eastAsia="Times New Roman" w:hAnsi="Consolas" w:cs="Times New Roman"/>
-                <w:color w:val="24292E"/>
-                <w:sz w:val="18"/>
-                <w:szCs w:val="18"/>
-                <w:lang w:eastAsia="en-PH"/>
-              </w:rPr>
-              <w:t>:last</w:t>
-            </w:r>
-            <w:proofErr w:type="gramEnd"/>
-            <w:r>
-              <w:rPr>
-                <w:rFonts w:ascii="Consolas" w:eastAsia="Times New Roman" w:hAnsi="Consolas" w:cs="Times New Roman"/>
-                <w:color w:val="24292E"/>
-                <w:sz w:val="18"/>
-                <w:szCs w:val="18"/>
-                <w:lang w:eastAsia="en-PH"/>
-              </w:rPr>
-              <w:t>-of-type</w:t>
+            <w:r>
+              <w:rPr>
+                <w:rFonts w:ascii="Consolas" w:eastAsia="Times New Roman" w:hAnsi="Consolas" w:cs="Times New Roman"/>
+                <w:color w:val="24292E"/>
+                <w:sz w:val="18"/>
+                <w:szCs w:val="18"/>
+                <w:lang w:eastAsia="en-PH"/>
+              </w:rPr>
+              <w:t>:last-of-type</w:t>
             </w:r>
             <w:r>
               <w:rPr>
@@ -13169,7 +12701,6 @@
                 <w:lang w:eastAsia="en-PH"/>
               </w:rPr>
             </w:pPr>
-            <w:proofErr w:type="gramStart"/>
             <w:r>
               <w:rPr>
                 <w:rFonts w:ascii="Consolas" w:eastAsia="Times New Roman" w:hAnsi="Consolas" w:cs="Times New Roman"/>
@@ -13180,7 +12711,6 @@
               </w:rPr>
               <w:t>:link</w:t>
             </w:r>
-            <w:proofErr w:type="gramEnd"/>
             <w:r>
               <w:rPr>
                 <w:rFonts w:ascii="Consolas" w:eastAsia="Times New Roman" w:hAnsi="Consolas" w:cs="Times New Roman"/>
@@ -13296,27 +12826,15 @@
                 <w:lang w:eastAsia="en-PH"/>
               </w:rPr>
             </w:pPr>
-            <w:proofErr w:type="gramStart"/>
-            <w:r>
-              <w:rPr>
-                <w:rFonts w:ascii="Consolas" w:eastAsia="Times New Roman" w:hAnsi="Consolas" w:cs="Times New Roman"/>
-                <w:color w:val="24292E"/>
-                <w:sz w:val="18"/>
-                <w:szCs w:val="18"/>
-                <w:lang w:eastAsia="en-PH"/>
-              </w:rPr>
-              <w:t>:not</w:t>
-            </w:r>
-            <w:proofErr w:type="gramEnd"/>
-            <w:r>
-              <w:rPr>
-                <w:rFonts w:ascii="Consolas" w:eastAsia="Times New Roman" w:hAnsi="Consolas" w:cs="Times New Roman"/>
-                <w:color w:val="24292E"/>
-                <w:sz w:val="18"/>
-                <w:szCs w:val="18"/>
-                <w:lang w:eastAsia="en-PH"/>
-              </w:rPr>
-              <w:t>(selector)</w:t>
+            <w:r>
+              <w:rPr>
+                <w:rFonts w:ascii="Consolas" w:eastAsia="Times New Roman" w:hAnsi="Consolas" w:cs="Times New Roman"/>
+                <w:color w:val="24292E"/>
+                <w:sz w:val="18"/>
+                <w:szCs w:val="18"/>
+                <w:lang w:eastAsia="en-PH"/>
+              </w:rPr>
+              <w:t>:not(selector)</w:t>
             </w:r>
             <w:r>
               <w:rPr>
@@ -13485,27 +13003,15 @@
                 <w:lang w:eastAsia="en-PH"/>
               </w:rPr>
             </w:pPr>
-            <w:proofErr w:type="gramStart"/>
-            <w:r>
-              <w:rPr>
-                <w:rFonts w:ascii="Consolas" w:eastAsia="Times New Roman" w:hAnsi="Consolas" w:cs="Times New Roman"/>
-                <w:color w:val="24292E"/>
-                <w:sz w:val="18"/>
-                <w:szCs w:val="18"/>
-                <w:lang w:eastAsia="en-PH"/>
-              </w:rPr>
-              <w:t>:nth</w:t>
-            </w:r>
-            <w:proofErr w:type="gramEnd"/>
-            <w:r>
-              <w:rPr>
-                <w:rFonts w:ascii="Consolas" w:eastAsia="Times New Roman" w:hAnsi="Consolas" w:cs="Times New Roman"/>
-                <w:color w:val="24292E"/>
-                <w:sz w:val="18"/>
-                <w:szCs w:val="18"/>
-                <w:lang w:eastAsia="en-PH"/>
-              </w:rPr>
-              <w:t>-child(n)</w:t>
+            <w:r>
+              <w:rPr>
+                <w:rFonts w:ascii="Consolas" w:eastAsia="Times New Roman" w:hAnsi="Consolas" w:cs="Times New Roman"/>
+                <w:color w:val="24292E"/>
+                <w:sz w:val="18"/>
+                <w:szCs w:val="18"/>
+                <w:lang w:eastAsia="en-PH"/>
+              </w:rPr>
+              <w:t>:nth-child(n)</w:t>
             </w:r>
             <w:r>
               <w:rPr>
@@ -13622,27 +13128,15 @@
                 <w:lang w:eastAsia="en-PH"/>
               </w:rPr>
             </w:pPr>
-            <w:proofErr w:type="gramStart"/>
-            <w:r>
-              <w:rPr>
-                <w:rFonts w:ascii="Consolas" w:eastAsia="Times New Roman" w:hAnsi="Consolas" w:cs="Times New Roman"/>
-                <w:color w:val="24292E"/>
-                <w:sz w:val="18"/>
-                <w:szCs w:val="18"/>
-                <w:lang w:eastAsia="en-PH"/>
-              </w:rPr>
-              <w:t>:nth</w:t>
-            </w:r>
-            <w:proofErr w:type="gramEnd"/>
-            <w:r>
-              <w:rPr>
-                <w:rFonts w:ascii="Consolas" w:eastAsia="Times New Roman" w:hAnsi="Consolas" w:cs="Times New Roman"/>
-                <w:color w:val="24292E"/>
-                <w:sz w:val="18"/>
-                <w:szCs w:val="18"/>
-                <w:lang w:eastAsia="en-PH"/>
-              </w:rPr>
-              <w:t>-last-child(n)</w:t>
+            <w:r>
+              <w:rPr>
+                <w:rFonts w:ascii="Consolas" w:eastAsia="Times New Roman" w:hAnsi="Consolas" w:cs="Times New Roman"/>
+                <w:color w:val="24292E"/>
+                <w:sz w:val="18"/>
+                <w:szCs w:val="18"/>
+                <w:lang w:eastAsia="en-PH"/>
+              </w:rPr>
+              <w:t>:nth-last-child(n)</w:t>
             </w:r>
             <w:r>
               <w:rPr>
@@ -13739,27 +13233,15 @@
                 <w:lang w:eastAsia="en-PH"/>
               </w:rPr>
             </w:pPr>
-            <w:proofErr w:type="gramStart"/>
-            <w:r>
-              <w:rPr>
-                <w:rFonts w:ascii="Consolas" w:eastAsia="Times New Roman" w:hAnsi="Consolas" w:cs="Times New Roman"/>
-                <w:color w:val="24292E"/>
-                <w:sz w:val="18"/>
-                <w:szCs w:val="18"/>
-                <w:lang w:eastAsia="en-PH"/>
-              </w:rPr>
-              <w:t>:nth</w:t>
-            </w:r>
-            <w:proofErr w:type="gramEnd"/>
-            <w:r>
-              <w:rPr>
-                <w:rFonts w:ascii="Consolas" w:eastAsia="Times New Roman" w:hAnsi="Consolas" w:cs="Times New Roman"/>
-                <w:color w:val="24292E"/>
-                <w:sz w:val="18"/>
-                <w:szCs w:val="18"/>
-                <w:lang w:eastAsia="en-PH"/>
-              </w:rPr>
-              <w:t>-last-of-type(n)</w:t>
+            <w:r>
+              <w:rPr>
+                <w:rFonts w:ascii="Consolas" w:eastAsia="Times New Roman" w:hAnsi="Consolas" w:cs="Times New Roman"/>
+                <w:color w:val="24292E"/>
+                <w:sz w:val="18"/>
+                <w:szCs w:val="18"/>
+                <w:lang w:eastAsia="en-PH"/>
+              </w:rPr>
+              <w:t>:nth-last-of-type(n)</w:t>
             </w:r>
             <w:r>
               <w:rPr>
@@ -13856,27 +13338,15 @@
                 <w:lang w:eastAsia="en-PH"/>
               </w:rPr>
             </w:pPr>
-            <w:proofErr w:type="gramStart"/>
-            <w:r>
-              <w:rPr>
-                <w:rFonts w:ascii="Consolas" w:eastAsia="Times New Roman" w:hAnsi="Consolas" w:cs="Times New Roman"/>
-                <w:color w:val="24292E"/>
-                <w:sz w:val="18"/>
-                <w:szCs w:val="18"/>
-                <w:lang w:eastAsia="en-PH"/>
-              </w:rPr>
-              <w:t>:nth</w:t>
-            </w:r>
-            <w:proofErr w:type="gramEnd"/>
-            <w:r>
-              <w:rPr>
-                <w:rFonts w:ascii="Consolas" w:eastAsia="Times New Roman" w:hAnsi="Consolas" w:cs="Times New Roman"/>
-                <w:color w:val="24292E"/>
-                <w:sz w:val="18"/>
-                <w:szCs w:val="18"/>
-                <w:lang w:eastAsia="en-PH"/>
-              </w:rPr>
-              <w:t>-of-type(n)</w:t>
+            <w:r>
+              <w:rPr>
+                <w:rFonts w:ascii="Consolas" w:eastAsia="Times New Roman" w:hAnsi="Consolas" w:cs="Times New Roman"/>
+                <w:color w:val="24292E"/>
+                <w:sz w:val="18"/>
+                <w:szCs w:val="18"/>
+                <w:lang w:eastAsia="en-PH"/>
+              </w:rPr>
+              <w:t>:nth-of-type(n)</w:t>
             </w:r>
             <w:r>
               <w:rPr>
@@ -13983,27 +13453,15 @@
                 <w:lang w:eastAsia="en-PH"/>
               </w:rPr>
             </w:pPr>
-            <w:proofErr w:type="gramStart"/>
-            <w:r>
-              <w:rPr>
-                <w:rFonts w:ascii="Consolas" w:eastAsia="Times New Roman" w:hAnsi="Consolas" w:cs="Times New Roman"/>
-                <w:color w:val="24292E"/>
-                <w:sz w:val="18"/>
-                <w:szCs w:val="18"/>
-                <w:lang w:eastAsia="en-PH"/>
-              </w:rPr>
-              <w:t>:only</w:t>
-            </w:r>
-            <w:proofErr w:type="gramEnd"/>
-            <w:r>
-              <w:rPr>
-                <w:rFonts w:ascii="Consolas" w:eastAsia="Times New Roman" w:hAnsi="Consolas" w:cs="Times New Roman"/>
-                <w:color w:val="24292E"/>
-                <w:sz w:val="18"/>
-                <w:szCs w:val="18"/>
-                <w:lang w:eastAsia="en-PH"/>
-              </w:rPr>
-              <w:t>-of-type</w:t>
+            <w:r>
+              <w:rPr>
+                <w:rFonts w:ascii="Consolas" w:eastAsia="Times New Roman" w:hAnsi="Consolas" w:cs="Times New Roman"/>
+                <w:color w:val="24292E"/>
+                <w:sz w:val="18"/>
+                <w:szCs w:val="18"/>
+                <w:lang w:eastAsia="en-PH"/>
+              </w:rPr>
+              <w:t>:only-of-type</w:t>
             </w:r>
             <w:r>
               <w:rPr>
@@ -14120,27 +13578,15 @@
                 <w:lang w:eastAsia="en-PH"/>
               </w:rPr>
             </w:pPr>
-            <w:proofErr w:type="gramStart"/>
-            <w:r>
-              <w:rPr>
-                <w:rFonts w:ascii="Consolas" w:eastAsia="Times New Roman" w:hAnsi="Consolas" w:cs="Times New Roman"/>
-                <w:color w:val="24292E"/>
-                <w:sz w:val="18"/>
-                <w:szCs w:val="18"/>
-                <w:lang w:eastAsia="en-PH"/>
-              </w:rPr>
-              <w:t>:only</w:t>
-            </w:r>
-            <w:proofErr w:type="gramEnd"/>
-            <w:r>
-              <w:rPr>
-                <w:rFonts w:ascii="Consolas" w:eastAsia="Times New Roman" w:hAnsi="Consolas" w:cs="Times New Roman"/>
-                <w:color w:val="24292E"/>
-                <w:sz w:val="18"/>
-                <w:szCs w:val="18"/>
-                <w:lang w:eastAsia="en-PH"/>
-              </w:rPr>
-              <w:t>-child</w:t>
+            <w:r>
+              <w:rPr>
+                <w:rFonts w:ascii="Consolas" w:eastAsia="Times New Roman" w:hAnsi="Consolas" w:cs="Times New Roman"/>
+                <w:color w:val="24292E"/>
+                <w:sz w:val="18"/>
+                <w:szCs w:val="18"/>
+                <w:lang w:eastAsia="en-PH"/>
+              </w:rPr>
+              <w:t>:only-child</w:t>
             </w:r>
             <w:r>
               <w:rPr>
@@ -14257,7 +13703,6 @@
                 <w:lang w:eastAsia="en-PH"/>
               </w:rPr>
             </w:pPr>
-            <w:proofErr w:type="gramStart"/>
             <w:r>
               <w:rPr>
                 <w:rFonts w:ascii="Consolas" w:eastAsia="Times New Roman" w:hAnsi="Consolas" w:cs="Times New Roman"/>
@@ -14268,7 +13713,6 @@
               </w:rPr>
               <w:t>:optional</w:t>
             </w:r>
-            <w:proofErr w:type="gramEnd"/>
             <w:r>
               <w:rPr>
                 <w:rFonts w:ascii="Consolas" w:eastAsia="Times New Roman" w:hAnsi="Consolas" w:cs="Times New Roman"/>
@@ -14288,19 +13732,8 @@
                 <w:lang w:eastAsia="en-PH"/>
               </w:rPr>
               <w:tab/>
-            </w:r>
-            <w:proofErr w:type="spellStart"/>
-            <w:r>
-              <w:rPr>
-                <w:rFonts w:ascii="Consolas" w:eastAsia="Times New Roman" w:hAnsi="Consolas" w:cs="Times New Roman"/>
-                <w:color w:val="24292E"/>
-                <w:sz w:val="18"/>
-                <w:szCs w:val="18"/>
-                <w:lang w:eastAsia="en-PH"/>
-              </w:rPr>
               <w:t>input:optional</w:t>
             </w:r>
-            <w:proofErr w:type="spellEnd"/>
             <w:r>
               <w:rPr>
                 <w:rFonts w:ascii="Consolas" w:eastAsia="Times New Roman" w:hAnsi="Consolas" w:cs="Times New Roman"/>
@@ -14424,19 +13857,8 @@
                 <w:lang w:eastAsia="en-PH"/>
               </w:rPr>
               <w:tab/>
-            </w:r>
-            <w:proofErr w:type="spellStart"/>
-            <w:r>
-              <w:rPr>
-                <w:rFonts w:ascii="Consolas" w:eastAsia="Times New Roman" w:hAnsi="Consolas" w:cs="Times New Roman"/>
-                <w:color w:val="24292E"/>
-                <w:sz w:val="18"/>
-                <w:szCs w:val="18"/>
-                <w:lang w:eastAsia="en-PH"/>
-              </w:rPr>
               <w:t>input:out-of-range</w:t>
             </w:r>
-            <w:proofErr w:type="spellEnd"/>
             <w:r>
               <w:rPr>
                 <w:rFonts w:ascii="Consolas" w:eastAsia="Times New Roman" w:hAnsi="Consolas" w:cs="Times New Roman"/>
@@ -14521,27 +13943,15 @@
                 <w:lang w:eastAsia="en-PH"/>
               </w:rPr>
             </w:pPr>
-            <w:proofErr w:type="gramStart"/>
-            <w:r>
-              <w:rPr>
-                <w:rFonts w:ascii="Consolas" w:eastAsia="Times New Roman" w:hAnsi="Consolas" w:cs="Times New Roman"/>
-                <w:color w:val="24292E"/>
-                <w:sz w:val="18"/>
-                <w:szCs w:val="18"/>
-                <w:lang w:eastAsia="en-PH"/>
-              </w:rPr>
-              <w:t>:read</w:t>
-            </w:r>
-            <w:proofErr w:type="gramEnd"/>
-            <w:r>
-              <w:rPr>
-                <w:rFonts w:ascii="Consolas" w:eastAsia="Times New Roman" w:hAnsi="Consolas" w:cs="Times New Roman"/>
-                <w:color w:val="24292E"/>
-                <w:sz w:val="18"/>
-                <w:szCs w:val="18"/>
-                <w:lang w:eastAsia="en-PH"/>
-              </w:rPr>
-              <w:t>-only</w:t>
+            <w:r>
+              <w:rPr>
+                <w:rFonts w:ascii="Consolas" w:eastAsia="Times New Roman" w:hAnsi="Consolas" w:cs="Times New Roman"/>
+                <w:color w:val="24292E"/>
+                <w:sz w:val="18"/>
+                <w:szCs w:val="18"/>
+                <w:lang w:eastAsia="en-PH"/>
+              </w:rPr>
+              <w:t>:read-only</w:t>
             </w:r>
             <w:r>
               <w:rPr>
@@ -14562,19 +13972,8 @@
                 <w:lang w:eastAsia="en-PH"/>
               </w:rPr>
               <w:tab/>
-            </w:r>
-            <w:proofErr w:type="spellStart"/>
-            <w:r>
-              <w:rPr>
-                <w:rFonts w:ascii="Consolas" w:eastAsia="Times New Roman" w:hAnsi="Consolas" w:cs="Times New Roman"/>
-                <w:color w:val="24292E"/>
-                <w:sz w:val="18"/>
-                <w:szCs w:val="18"/>
-                <w:lang w:eastAsia="en-PH"/>
-              </w:rPr>
               <w:t>input:read-only</w:t>
             </w:r>
-            <w:proofErr w:type="spellEnd"/>
             <w:r>
               <w:rPr>
                 <w:rFonts w:ascii="Consolas" w:eastAsia="Times New Roman" w:hAnsi="Consolas" w:cs="Times New Roman"/>
@@ -14605,113 +14004,79 @@
                 <w:lang w:eastAsia="en-PH"/>
               </w:rPr>
               <w:tab/>
-              <w:t>Selects &lt;input&gt; elements with a "</w:t>
-            </w:r>
-            <w:proofErr w:type="spellStart"/>
-            <w:r>
-              <w:rPr>
-                <w:rFonts w:ascii="Consolas" w:eastAsia="Times New Roman" w:hAnsi="Consolas" w:cs="Times New Roman"/>
-                <w:color w:val="24292E"/>
-                <w:sz w:val="18"/>
-                <w:szCs w:val="18"/>
-                <w:lang w:eastAsia="en-PH"/>
-              </w:rPr>
-              <w:t>readonly</w:t>
-            </w:r>
-            <w:proofErr w:type="spellEnd"/>
-            <w:r>
-              <w:rPr>
-                <w:rFonts w:ascii="Consolas" w:eastAsia="Times New Roman" w:hAnsi="Consolas" w:cs="Times New Roman"/>
-                <w:color w:val="24292E"/>
-                <w:sz w:val="18"/>
-                <w:szCs w:val="18"/>
-                <w:lang w:eastAsia="en-PH"/>
-              </w:rPr>
-              <w:t>" attribute specified</w:t>
-            </w:r>
-          </w:p>
-          <w:p>
-            <w:pPr>
-              <w:spacing w:after="0" w:line="300" w:lineRule="atLeast"/>
-              <w:jc w:val="right"/>
-              <w:rPr>
-                <w:rFonts w:ascii="Times New Roman" w:eastAsia="Times New Roman" w:hAnsi="Times New Roman" w:cs="Times New Roman"/>
-                <w:sz w:val="20"/>
-                <w:szCs w:val="20"/>
-                <w:lang w:eastAsia="en-PH"/>
-              </w:rPr>
-            </w:pPr>
-          </w:p>
-        </w:tc>
-      </w:tr>
-      <w:tr>
-        <w:tc>
-          <w:tcPr>
-            <w:tcW w:w="750" w:type="dxa"/>
-            <w:noWrap/>
-            <w:tcMar>
-              <w:top w:w="0" w:type="dxa"/>
-              <w:left w:w="150" w:type="dxa"/>
-              <w:bottom w:w="0" w:type="dxa"/>
-              <w:right w:w="150" w:type="dxa"/>
-            </w:tcMar>
-            <w:hideMark/>
-          </w:tcPr>
-          <w:p>
-            <w:pPr>
-              <w:spacing w:after="0" w:line="300" w:lineRule="atLeast"/>
-              <w:rPr>
-                <w:rFonts w:ascii="Times New Roman" w:eastAsia="Times New Roman" w:hAnsi="Times New Roman" w:cs="Times New Roman"/>
-                <w:sz w:val="20"/>
-                <w:szCs w:val="20"/>
-                <w:lang w:eastAsia="en-PH"/>
-              </w:rPr>
-            </w:pPr>
-          </w:p>
-        </w:tc>
-        <w:tc>
-          <w:tcPr>
-            <w:tcW w:w="0" w:type="auto"/>
-            <w:tcMar>
-              <w:top w:w="0" w:type="dxa"/>
-              <w:left w:w="150" w:type="dxa"/>
-              <w:bottom w:w="0" w:type="dxa"/>
-              <w:right w:w="150" w:type="dxa"/>
-            </w:tcMar>
-            <w:hideMark/>
-          </w:tcPr>
-          <w:p>
-            <w:pPr>
-              <w:spacing w:after="0" w:line="300" w:lineRule="atLeast"/>
-              <w:rPr>
-                <w:rFonts w:ascii="Consolas" w:eastAsia="Times New Roman" w:hAnsi="Consolas" w:cs="Times New Roman"/>
-                <w:color w:val="24292E"/>
-                <w:sz w:val="18"/>
-                <w:szCs w:val="18"/>
-                <w:lang w:eastAsia="en-PH"/>
-              </w:rPr>
-            </w:pPr>
-            <w:proofErr w:type="gramStart"/>
-            <w:r>
-              <w:rPr>
-                <w:rFonts w:ascii="Consolas" w:eastAsia="Times New Roman" w:hAnsi="Consolas" w:cs="Times New Roman"/>
-                <w:color w:val="24292E"/>
-                <w:sz w:val="18"/>
-                <w:szCs w:val="18"/>
-                <w:lang w:eastAsia="en-PH"/>
-              </w:rPr>
-              <w:t>:read</w:t>
-            </w:r>
-            <w:proofErr w:type="gramEnd"/>
-            <w:r>
-              <w:rPr>
-                <w:rFonts w:ascii="Consolas" w:eastAsia="Times New Roman" w:hAnsi="Consolas" w:cs="Times New Roman"/>
-                <w:color w:val="24292E"/>
-                <w:sz w:val="18"/>
-                <w:szCs w:val="18"/>
-                <w:lang w:eastAsia="en-PH"/>
-              </w:rPr>
-              <w:t>-write</w:t>
+              <w:t>Selects &lt;input&gt; elements with a "readonly" attribute specified</w:t>
+            </w:r>
+          </w:p>
+          <w:p>
+            <w:pPr>
+              <w:spacing w:after="0" w:line="300" w:lineRule="atLeast"/>
+              <w:jc w:val="right"/>
+              <w:rPr>
+                <w:rFonts w:ascii="Times New Roman" w:eastAsia="Times New Roman" w:hAnsi="Times New Roman" w:cs="Times New Roman"/>
+                <w:sz w:val="20"/>
+                <w:szCs w:val="20"/>
+                <w:lang w:eastAsia="en-PH"/>
+              </w:rPr>
+            </w:pPr>
+          </w:p>
+        </w:tc>
+      </w:tr>
+      <w:tr>
+        <w:tc>
+          <w:tcPr>
+            <w:tcW w:w="750" w:type="dxa"/>
+            <w:noWrap/>
+            <w:tcMar>
+              <w:top w:w="0" w:type="dxa"/>
+              <w:left w:w="150" w:type="dxa"/>
+              <w:bottom w:w="0" w:type="dxa"/>
+              <w:right w:w="150" w:type="dxa"/>
+            </w:tcMar>
+            <w:hideMark/>
+          </w:tcPr>
+          <w:p>
+            <w:pPr>
+              <w:spacing w:after="0" w:line="300" w:lineRule="atLeast"/>
+              <w:rPr>
+                <w:rFonts w:ascii="Times New Roman" w:eastAsia="Times New Roman" w:hAnsi="Times New Roman" w:cs="Times New Roman"/>
+                <w:sz w:val="20"/>
+                <w:szCs w:val="20"/>
+                <w:lang w:eastAsia="en-PH"/>
+              </w:rPr>
+            </w:pPr>
+          </w:p>
+        </w:tc>
+        <w:tc>
+          <w:tcPr>
+            <w:tcW w:w="0" w:type="auto"/>
+            <w:tcMar>
+              <w:top w:w="0" w:type="dxa"/>
+              <w:left w:w="150" w:type="dxa"/>
+              <w:bottom w:w="0" w:type="dxa"/>
+              <w:right w:w="150" w:type="dxa"/>
+            </w:tcMar>
+            <w:hideMark/>
+          </w:tcPr>
+          <w:p>
+            <w:pPr>
+              <w:spacing w:after="0" w:line="300" w:lineRule="atLeast"/>
+              <w:rPr>
+                <w:rFonts w:ascii="Consolas" w:eastAsia="Times New Roman" w:hAnsi="Consolas" w:cs="Times New Roman"/>
+                <w:color w:val="24292E"/>
+                <w:sz w:val="18"/>
+                <w:szCs w:val="18"/>
+                <w:lang w:eastAsia="en-PH"/>
+              </w:rPr>
+            </w:pPr>
+            <w:r>
+              <w:rPr>
+                <w:rFonts w:ascii="Consolas" w:eastAsia="Times New Roman" w:hAnsi="Consolas" w:cs="Times New Roman"/>
+                <w:color w:val="24292E"/>
+                <w:sz w:val="18"/>
+                <w:szCs w:val="18"/>
+                <w:lang w:eastAsia="en-PH"/>
+              </w:rPr>
+              <w:t>:read-write</w:t>
             </w:r>
             <w:r>
               <w:rPr>
@@ -14732,19 +14097,8 @@
                 <w:lang w:eastAsia="en-PH"/>
               </w:rPr>
               <w:tab/>
-            </w:r>
-            <w:proofErr w:type="spellStart"/>
-            <w:r>
-              <w:rPr>
-                <w:rFonts w:ascii="Consolas" w:eastAsia="Times New Roman" w:hAnsi="Consolas" w:cs="Times New Roman"/>
-                <w:color w:val="24292E"/>
-                <w:sz w:val="18"/>
-                <w:szCs w:val="18"/>
-                <w:lang w:eastAsia="en-PH"/>
-              </w:rPr>
               <w:t>input:read-write</w:t>
             </w:r>
-            <w:proofErr w:type="spellEnd"/>
             <w:r>
               <w:rPr>
                 <w:rFonts w:ascii="Consolas" w:eastAsia="Times New Roman" w:hAnsi="Consolas" w:cs="Times New Roman"/>
@@ -14765,93 +14119,70 @@
                 <w:lang w:eastAsia="en-PH"/>
               </w:rPr>
               <w:tab/>
-              <w:t>Selects &lt;input&gt; elements with no "</w:t>
-            </w:r>
-            <w:proofErr w:type="spellStart"/>
-            <w:r>
-              <w:rPr>
-                <w:rFonts w:ascii="Consolas" w:eastAsia="Times New Roman" w:hAnsi="Consolas" w:cs="Times New Roman"/>
-                <w:color w:val="24292E"/>
-                <w:sz w:val="18"/>
-                <w:szCs w:val="18"/>
-                <w:lang w:eastAsia="en-PH"/>
-              </w:rPr>
-              <w:t>readonly</w:t>
-            </w:r>
-            <w:proofErr w:type="spellEnd"/>
-            <w:r>
-              <w:rPr>
-                <w:rFonts w:ascii="Consolas" w:eastAsia="Times New Roman" w:hAnsi="Consolas" w:cs="Times New Roman"/>
-                <w:color w:val="24292E"/>
-                <w:sz w:val="18"/>
-                <w:szCs w:val="18"/>
-                <w:lang w:eastAsia="en-PH"/>
-              </w:rPr>
-              <w:t>" attribute</w:t>
-            </w:r>
-          </w:p>
-          <w:p>
-            <w:pPr>
-              <w:spacing w:after="0" w:line="300" w:lineRule="atLeast"/>
-              <w:jc w:val="right"/>
-              <w:rPr>
-                <w:rFonts w:ascii="Times New Roman" w:eastAsia="Times New Roman" w:hAnsi="Times New Roman" w:cs="Times New Roman"/>
-                <w:sz w:val="20"/>
-                <w:szCs w:val="20"/>
-                <w:lang w:eastAsia="en-PH"/>
-              </w:rPr>
-            </w:pPr>
-          </w:p>
-        </w:tc>
-      </w:tr>
-      <w:tr>
-        <w:tc>
-          <w:tcPr>
-            <w:tcW w:w="750" w:type="dxa"/>
-            <w:noWrap/>
-            <w:tcMar>
-              <w:top w:w="0" w:type="dxa"/>
-              <w:left w:w="150" w:type="dxa"/>
-              <w:bottom w:w="0" w:type="dxa"/>
-              <w:right w:w="150" w:type="dxa"/>
-            </w:tcMar>
-            <w:hideMark/>
-          </w:tcPr>
-          <w:p>
-            <w:pPr>
-              <w:spacing w:after="0" w:line="300" w:lineRule="atLeast"/>
-              <w:rPr>
-                <w:rFonts w:ascii="Times New Roman" w:eastAsia="Times New Roman" w:hAnsi="Times New Roman" w:cs="Times New Roman"/>
-                <w:sz w:val="20"/>
-                <w:szCs w:val="20"/>
-                <w:lang w:eastAsia="en-PH"/>
-              </w:rPr>
-            </w:pPr>
-          </w:p>
-        </w:tc>
-        <w:tc>
-          <w:tcPr>
-            <w:tcW w:w="0" w:type="auto"/>
-            <w:tcMar>
-              <w:top w:w="0" w:type="dxa"/>
-              <w:left w:w="150" w:type="dxa"/>
-              <w:bottom w:w="0" w:type="dxa"/>
-              <w:right w:w="150" w:type="dxa"/>
-            </w:tcMar>
-            <w:hideMark/>
-          </w:tcPr>
-          <w:p>
-            <w:pPr>
-              <w:spacing w:after="0" w:line="300" w:lineRule="atLeast"/>
-              <w:rPr>
-                <w:rFonts w:ascii="Consolas" w:eastAsia="Times New Roman" w:hAnsi="Consolas" w:cs="Times New Roman"/>
-                <w:color w:val="24292E"/>
-                <w:sz w:val="18"/>
-                <w:szCs w:val="18"/>
-                <w:lang w:eastAsia="en-PH"/>
-              </w:rPr>
-            </w:pPr>
-            <w:proofErr w:type="gramStart"/>
+              <w:t>Selects &lt;input&gt; elements with no "readonly" attribute</w:t>
+            </w:r>
+          </w:p>
+          <w:p>
+            <w:pPr>
+              <w:spacing w:after="0" w:line="300" w:lineRule="atLeast"/>
+              <w:jc w:val="right"/>
+              <w:rPr>
+                <w:rFonts w:ascii="Times New Roman" w:eastAsia="Times New Roman" w:hAnsi="Times New Roman" w:cs="Times New Roman"/>
+                <w:sz w:val="20"/>
+                <w:szCs w:val="20"/>
+                <w:lang w:eastAsia="en-PH"/>
+              </w:rPr>
+            </w:pPr>
+          </w:p>
+        </w:tc>
+      </w:tr>
+      <w:tr>
+        <w:tc>
+          <w:tcPr>
+            <w:tcW w:w="750" w:type="dxa"/>
+            <w:noWrap/>
+            <w:tcMar>
+              <w:top w:w="0" w:type="dxa"/>
+              <w:left w:w="150" w:type="dxa"/>
+              <w:bottom w:w="0" w:type="dxa"/>
+              <w:right w:w="150" w:type="dxa"/>
+            </w:tcMar>
+            <w:hideMark/>
+          </w:tcPr>
+          <w:p>
+            <w:pPr>
+              <w:spacing w:after="0" w:line="300" w:lineRule="atLeast"/>
+              <w:rPr>
+                <w:rFonts w:ascii="Times New Roman" w:eastAsia="Times New Roman" w:hAnsi="Times New Roman" w:cs="Times New Roman"/>
+                <w:sz w:val="20"/>
+                <w:szCs w:val="20"/>
+                <w:lang w:eastAsia="en-PH"/>
+              </w:rPr>
+            </w:pPr>
+          </w:p>
+        </w:tc>
+        <w:tc>
+          <w:tcPr>
+            <w:tcW w:w="0" w:type="auto"/>
+            <w:tcMar>
+              <w:top w:w="0" w:type="dxa"/>
+              <w:left w:w="150" w:type="dxa"/>
+              <w:bottom w:w="0" w:type="dxa"/>
+              <w:right w:w="150" w:type="dxa"/>
+            </w:tcMar>
+            <w:hideMark/>
+          </w:tcPr>
+          <w:p>
+            <w:pPr>
+              <w:spacing w:after="0" w:line="300" w:lineRule="atLeast"/>
+              <w:rPr>
+                <w:rFonts w:ascii="Consolas" w:eastAsia="Times New Roman" w:hAnsi="Consolas" w:cs="Times New Roman"/>
+                <w:color w:val="24292E"/>
+                <w:sz w:val="18"/>
+                <w:szCs w:val="18"/>
+                <w:lang w:eastAsia="en-PH"/>
+              </w:rPr>
+            </w:pPr>
             <w:r>
               <w:rPr>
                 <w:rFonts w:ascii="Consolas" w:eastAsia="Times New Roman" w:hAnsi="Consolas" w:cs="Times New Roman"/>
@@ -14862,7 +14193,6 @@
               </w:rPr>
               <w:t>:required</w:t>
             </w:r>
-            <w:proofErr w:type="gramEnd"/>
             <w:r>
               <w:rPr>
                 <w:rFonts w:ascii="Consolas" w:eastAsia="Times New Roman" w:hAnsi="Consolas" w:cs="Times New Roman"/>
@@ -14882,19 +14212,8 @@
                 <w:lang w:eastAsia="en-PH"/>
               </w:rPr>
               <w:tab/>
-            </w:r>
-            <w:proofErr w:type="spellStart"/>
-            <w:r>
-              <w:rPr>
-                <w:rFonts w:ascii="Consolas" w:eastAsia="Times New Roman" w:hAnsi="Consolas" w:cs="Times New Roman"/>
-                <w:color w:val="24292E"/>
-                <w:sz w:val="18"/>
-                <w:szCs w:val="18"/>
-                <w:lang w:eastAsia="en-PH"/>
-              </w:rPr>
               <w:t>input:required</w:t>
             </w:r>
-            <w:proofErr w:type="spellEnd"/>
             <w:r>
               <w:rPr>
                 <w:rFonts w:ascii="Consolas" w:eastAsia="Times New Roman" w:hAnsi="Consolas" w:cs="Times New Roman"/>
@@ -14989,7 +14308,6 @@
                 <w:lang w:eastAsia="en-PH"/>
               </w:rPr>
             </w:pPr>
-            <w:proofErr w:type="gramStart"/>
             <w:r>
               <w:rPr>
                 <w:rFonts w:ascii="Consolas" w:eastAsia="Times New Roman" w:hAnsi="Consolas" w:cs="Times New Roman"/>
@@ -15000,7 +14318,6 @@
               </w:rPr>
               <w:t>:root</w:t>
             </w:r>
-            <w:proofErr w:type="gramEnd"/>
             <w:r>
               <w:rPr>
                 <w:rFonts w:ascii="Consolas" w:eastAsia="Times New Roman" w:hAnsi="Consolas" w:cs="Times New Roman"/>
@@ -15030,19 +14347,8 @@
                 <w:lang w:eastAsia="en-PH"/>
               </w:rPr>
               <w:tab/>
-            </w:r>
-            <w:proofErr w:type="spellStart"/>
-            <w:r>
-              <w:rPr>
-                <w:rFonts w:ascii="Consolas" w:eastAsia="Times New Roman" w:hAnsi="Consolas" w:cs="Times New Roman"/>
-                <w:color w:val="24292E"/>
-                <w:sz w:val="18"/>
-                <w:szCs w:val="18"/>
-                <w:lang w:eastAsia="en-PH"/>
-              </w:rPr>
               <w:t>root</w:t>
             </w:r>
-            <w:proofErr w:type="spellEnd"/>
             <w:r>
               <w:rPr>
                 <w:rFonts w:ascii="Consolas" w:eastAsia="Times New Roman" w:hAnsi="Consolas" w:cs="Times New Roman"/>
@@ -15147,7 +14453,6 @@
                 <w:lang w:eastAsia="en-PH"/>
               </w:rPr>
             </w:pPr>
-            <w:proofErr w:type="gramStart"/>
             <w:r>
               <w:rPr>
                 <w:rFonts w:ascii="Consolas" w:eastAsia="Times New Roman" w:hAnsi="Consolas" w:cs="Times New Roman"/>
@@ -15158,7 +14463,6 @@
               </w:rPr>
               <w:t>:target</w:t>
             </w:r>
-            <w:proofErr w:type="gramEnd"/>
             <w:r>
               <w:rPr>
                 <w:rFonts w:ascii="Consolas" w:eastAsia="Times New Roman" w:hAnsi="Consolas" w:cs="Times New Roman"/>
@@ -15284,7 +14588,6 @@
                 <w:lang w:eastAsia="en-PH"/>
               </w:rPr>
             </w:pPr>
-            <w:proofErr w:type="gramStart"/>
             <w:r>
               <w:rPr>
                 <w:rFonts w:ascii="Consolas" w:eastAsia="Times New Roman" w:hAnsi="Consolas" w:cs="Times New Roman"/>
@@ -15295,7 +14598,6 @@
               </w:rPr>
               <w:t>:valid</w:t>
             </w:r>
-            <w:proofErr w:type="gramEnd"/>
             <w:r>
               <w:rPr>
                 <w:rFonts w:ascii="Consolas" w:eastAsia="Times New Roman" w:hAnsi="Consolas" w:cs="Times New Roman"/>
@@ -15325,19 +14627,8 @@
                 <w:lang w:eastAsia="en-PH"/>
               </w:rPr>
               <w:tab/>
-            </w:r>
-            <w:proofErr w:type="spellStart"/>
-            <w:r>
-              <w:rPr>
-                <w:rFonts w:ascii="Consolas" w:eastAsia="Times New Roman" w:hAnsi="Consolas" w:cs="Times New Roman"/>
-                <w:color w:val="24292E"/>
-                <w:sz w:val="18"/>
-                <w:szCs w:val="18"/>
-                <w:lang w:eastAsia="en-PH"/>
-              </w:rPr>
               <w:t>input:valid</w:t>
             </w:r>
-            <w:proofErr w:type="spellEnd"/>
             <w:r>
               <w:rPr>
                 <w:rFonts w:ascii="Consolas" w:eastAsia="Times New Roman" w:hAnsi="Consolas" w:cs="Times New Roman"/>
@@ -15432,7 +14723,6 @@
                 <w:lang w:eastAsia="en-PH"/>
               </w:rPr>
             </w:pPr>
-            <w:proofErr w:type="gramStart"/>
             <w:r>
               <w:rPr>
                 <w:rFonts w:ascii="Consolas" w:eastAsia="Times New Roman" w:hAnsi="Consolas" w:cs="Times New Roman"/>
@@ -15443,7 +14733,6 @@
               </w:rPr>
               <w:t>:visited</w:t>
             </w:r>
-            <w:proofErr w:type="gramEnd"/>
             <w:r>
               <w:rPr>
                 <w:rFonts w:ascii="Consolas" w:eastAsia="Times New Roman" w:hAnsi="Consolas" w:cs="Times New Roman"/>
@@ -15817,27 +15106,15 @@
                 <w:lang w:eastAsia="en-PH"/>
               </w:rPr>
             </w:pPr>
-            <w:proofErr w:type="gramStart"/>
-            <w:r>
-              <w:rPr>
-                <w:rFonts w:ascii="Consolas" w:eastAsia="Times New Roman" w:hAnsi="Consolas" w:cs="Times New Roman"/>
-                <w:color w:val="24292E"/>
-                <w:sz w:val="18"/>
-                <w:szCs w:val="18"/>
-                <w:lang w:eastAsia="en-PH"/>
-              </w:rPr>
-              <w:t>::</w:t>
-            </w:r>
-            <w:proofErr w:type="gramEnd"/>
-            <w:r>
-              <w:rPr>
-                <w:rFonts w:ascii="Consolas" w:eastAsia="Times New Roman" w:hAnsi="Consolas" w:cs="Times New Roman"/>
-                <w:color w:val="24292E"/>
-                <w:sz w:val="18"/>
-                <w:szCs w:val="18"/>
-                <w:lang w:eastAsia="en-PH"/>
-              </w:rPr>
-              <w:t>after</w:t>
+            <w:r>
+              <w:rPr>
+                <w:rFonts w:ascii="Consolas" w:eastAsia="Times New Roman" w:hAnsi="Consolas" w:cs="Times New Roman"/>
+                <w:color w:val="24292E"/>
+                <w:sz w:val="18"/>
+                <w:szCs w:val="18"/>
+                <w:lang w:eastAsia="en-PH"/>
+              </w:rPr>
+              <w:t>::after</w:t>
             </w:r>
             <w:r>
               <w:rPr>
@@ -15944,27 +15221,15 @@
                 <w:lang w:eastAsia="en-PH"/>
               </w:rPr>
             </w:pPr>
-            <w:proofErr w:type="gramStart"/>
-            <w:r>
-              <w:rPr>
-                <w:rFonts w:ascii="Consolas" w:eastAsia="Times New Roman" w:hAnsi="Consolas" w:cs="Times New Roman"/>
-                <w:color w:val="24292E"/>
-                <w:sz w:val="18"/>
-                <w:szCs w:val="18"/>
-                <w:lang w:eastAsia="en-PH"/>
-              </w:rPr>
-              <w:t>::</w:t>
-            </w:r>
-            <w:proofErr w:type="gramEnd"/>
-            <w:r>
-              <w:rPr>
-                <w:rFonts w:ascii="Consolas" w:eastAsia="Times New Roman" w:hAnsi="Consolas" w:cs="Times New Roman"/>
-                <w:color w:val="24292E"/>
-                <w:sz w:val="18"/>
-                <w:szCs w:val="18"/>
-                <w:lang w:eastAsia="en-PH"/>
-              </w:rPr>
-              <w:t>before</w:t>
+            <w:r>
+              <w:rPr>
+                <w:rFonts w:ascii="Consolas" w:eastAsia="Times New Roman" w:hAnsi="Consolas" w:cs="Times New Roman"/>
+                <w:color w:val="24292E"/>
+                <w:sz w:val="18"/>
+                <w:szCs w:val="18"/>
+                <w:lang w:eastAsia="en-PH"/>
+              </w:rPr>
+              <w:t>::before</w:t>
             </w:r>
             <w:r>
               <w:rPr>
@@ -16061,27 +15326,15 @@
                 <w:lang w:eastAsia="en-PH"/>
               </w:rPr>
             </w:pPr>
-            <w:proofErr w:type="gramStart"/>
-            <w:r>
-              <w:rPr>
-                <w:rFonts w:ascii="Consolas" w:eastAsia="Times New Roman" w:hAnsi="Consolas" w:cs="Times New Roman"/>
-                <w:color w:val="24292E"/>
-                <w:sz w:val="18"/>
-                <w:szCs w:val="18"/>
-                <w:lang w:eastAsia="en-PH"/>
-              </w:rPr>
-              <w:t>::</w:t>
-            </w:r>
-            <w:proofErr w:type="gramEnd"/>
-            <w:r>
-              <w:rPr>
-                <w:rFonts w:ascii="Consolas" w:eastAsia="Times New Roman" w:hAnsi="Consolas" w:cs="Times New Roman"/>
-                <w:color w:val="24292E"/>
-                <w:sz w:val="18"/>
-                <w:szCs w:val="18"/>
-                <w:lang w:eastAsia="en-PH"/>
-              </w:rPr>
-              <w:t>first-letter</w:t>
+            <w:r>
+              <w:rPr>
+                <w:rFonts w:ascii="Consolas" w:eastAsia="Times New Roman" w:hAnsi="Consolas" w:cs="Times New Roman"/>
+                <w:color w:val="24292E"/>
+                <w:sz w:val="18"/>
+                <w:szCs w:val="18"/>
+                <w:lang w:eastAsia="en-PH"/>
+              </w:rPr>
+              <w:t>::first-letter</w:t>
             </w:r>
             <w:r>
               <w:rPr>
@@ -16178,27 +15431,15 @@
                 <w:lang w:eastAsia="en-PH"/>
               </w:rPr>
             </w:pPr>
-            <w:proofErr w:type="gramStart"/>
-            <w:r>
-              <w:rPr>
-                <w:rFonts w:ascii="Consolas" w:eastAsia="Times New Roman" w:hAnsi="Consolas" w:cs="Times New Roman"/>
-                <w:color w:val="24292E"/>
-                <w:sz w:val="18"/>
-                <w:szCs w:val="18"/>
-                <w:lang w:eastAsia="en-PH"/>
-              </w:rPr>
-              <w:t>::</w:t>
-            </w:r>
-            <w:proofErr w:type="gramEnd"/>
-            <w:r>
-              <w:rPr>
-                <w:rFonts w:ascii="Consolas" w:eastAsia="Times New Roman" w:hAnsi="Consolas" w:cs="Times New Roman"/>
-                <w:color w:val="24292E"/>
-                <w:sz w:val="18"/>
-                <w:szCs w:val="18"/>
-                <w:lang w:eastAsia="en-PH"/>
-              </w:rPr>
-              <w:t>first-line</w:t>
+            <w:r>
+              <w:rPr>
+                <w:rFonts w:ascii="Consolas" w:eastAsia="Times New Roman" w:hAnsi="Consolas" w:cs="Times New Roman"/>
+                <w:color w:val="24292E"/>
+                <w:sz w:val="18"/>
+                <w:szCs w:val="18"/>
+                <w:lang w:eastAsia="en-PH"/>
+              </w:rPr>
+              <w:t>::first-line</w:t>
             </w:r>
             <w:r>
               <w:rPr>
@@ -16295,27 +15536,15 @@
                 <w:lang w:eastAsia="en-PH"/>
               </w:rPr>
             </w:pPr>
-            <w:proofErr w:type="gramStart"/>
-            <w:r>
-              <w:rPr>
-                <w:rFonts w:ascii="Consolas" w:eastAsia="Times New Roman" w:hAnsi="Consolas" w:cs="Times New Roman"/>
-                <w:color w:val="24292E"/>
-                <w:sz w:val="18"/>
-                <w:szCs w:val="18"/>
-                <w:lang w:eastAsia="en-PH"/>
-              </w:rPr>
-              <w:t>::</w:t>
-            </w:r>
-            <w:proofErr w:type="gramEnd"/>
-            <w:r>
-              <w:rPr>
-                <w:rFonts w:ascii="Consolas" w:eastAsia="Times New Roman" w:hAnsi="Consolas" w:cs="Times New Roman"/>
-                <w:color w:val="24292E"/>
-                <w:sz w:val="18"/>
-                <w:szCs w:val="18"/>
-                <w:lang w:eastAsia="en-PH"/>
-              </w:rPr>
-              <w:t>selection</w:t>
+            <w:r>
+              <w:rPr>
+                <w:rFonts w:ascii="Consolas" w:eastAsia="Times New Roman" w:hAnsi="Consolas" w:cs="Times New Roman"/>
+                <w:color w:val="24292E"/>
+                <w:sz w:val="18"/>
+                <w:szCs w:val="18"/>
+                <w:lang w:eastAsia="en-PH"/>
+              </w:rPr>
+              <w:t>::selection</w:t>
             </w:r>
             <w:r>
               <w:rPr>
@@ -16490,10 +15719,7 @@
         </w:tc>
       </w:tr>
     </w:tbl>
-    <w:p>
-      <w:bookmarkStart w:id="0" w:name="_GoBack"/>
-      <w:bookmarkEnd w:id="0"/>
-    </w:p>
+    <w:p/>
     <w:sectPr>
       <w:pgSz w:w="12240" w:h="15840"/>
       <w:pgMar w:top="1440" w:right="1440" w:bottom="1440" w:left="1440" w:header="708" w:footer="708" w:gutter="0"/>
@@ -16505,7 +15731,7 @@
 </file>
 
 <file path=word/numbering.xml><?xml version="1.0" encoding="utf-8"?>
-<w:numbering xmlns:wpc="http://schemas.microsoft.com/office/word/2010/wordprocessingCanvas" xmlns:cx="http://schemas.microsoft.com/office/drawing/2014/chartex" xmlns:cx1="http://schemas.microsoft.com/office/drawing/2015/9/8/chartex" xmlns:cx2="http://schemas.microsoft.com/office/drawing/2015/10/21/chartex" xmlns:cx3="http://schemas.microsoft.com/office/drawing/2016/5/9/chartex" xmlns:cx4="http://schemas.microsoft.com/office/drawing/2016/5/10/chartex" xmlns:cx5="http://schemas.microsoft.com/office/drawing/2016/5/11/chartex" xmlns:cx6="http://schemas.microsoft.com/office/drawing/2016/5/12/chartex" xmlns:cx7="http://schemas.microsoft.com/office/drawing/2016/5/13/chartex" xmlns:cx8="http://schemas.microsoft.com/office/drawing/2016/5/14/chartex" xmlns:mc="http://schemas.openxmlformats.org/markup-compatibility/2006" xmlns:aink="http://schemas.microsoft.com/office/drawing/2016/ink" xmlns:am3d="http://schemas.microsoft.com/office/drawing/2017/model3d" xmlns:o="urn:schemas-microsoft-com:office:office" xmlns:r="http://schemas.openxmlformats.org/officeDocument/2006/relationships" xmlns:m="http://schemas.openxmlformats.org/officeDocument/2006/math" xmlns:v="urn:schemas-microsoft-com:vml" xmlns:wp14="http://schemas.microsoft.com/office/word/2010/wordprocessingDrawing" xmlns:wp="http://schemas.openxmlformats.org/drawingml/2006/wordprocessingDrawing" xmlns:w10="urn:schemas-microsoft-com:office:word" xmlns:w="http://schemas.openxmlformats.org/wordprocessingml/2006/main" xmlns:w14="http://schemas.microsoft.com/office/word/2010/wordml" xmlns:w15="http://schemas.microsoft.com/office/word/2012/wordml" xmlns:w16cid="http://schemas.microsoft.com/office/word/2016/wordml/cid" xmlns:w16se="http://schemas.microsoft.com/office/word/2015/wordml/symex" xmlns:wpg="http://schemas.microsoft.com/office/word/2010/wordprocessingGroup" xmlns:wpi="http://schemas.microsoft.com/office/word/2010/wordprocessingInk" xmlns:wne="http://schemas.microsoft.com/office/word/2006/wordml" xmlns:wps="http://schemas.microsoft.com/office/word/2010/wordprocessingShape" mc:Ignorable="w14 w15 w16se w16cid wp14">
+<w:numbering xmlns:wpc="http://schemas.microsoft.com/office/word/2010/wordprocessingCanvas" xmlns:cx="http://schemas.microsoft.com/office/drawing/2014/chartex" xmlns:cx1="http://schemas.microsoft.com/office/drawing/2015/9/8/chartex" xmlns:mc="http://schemas.openxmlformats.org/markup-compatibility/2006" xmlns:o="urn:schemas-microsoft-com:office:office" xmlns:r="http://schemas.openxmlformats.org/officeDocument/2006/relationships" xmlns:m="http://schemas.openxmlformats.org/officeDocument/2006/math" xmlns:v="urn:schemas-microsoft-com:vml" xmlns:wp14="http://schemas.microsoft.com/office/word/2010/wordprocessingDrawing" xmlns:wp="http://schemas.openxmlformats.org/drawingml/2006/wordprocessingDrawing" xmlns:w10="urn:schemas-microsoft-com:office:word" xmlns:w="http://schemas.openxmlformats.org/wordprocessingml/2006/main" xmlns:w14="http://schemas.microsoft.com/office/word/2010/wordml" xmlns:w15="http://schemas.microsoft.com/office/word/2012/wordml" xmlns:w16se="http://schemas.microsoft.com/office/word/2015/wordml/symex" xmlns:wpg="http://schemas.microsoft.com/office/word/2010/wordprocessingGroup" xmlns:wpi="http://schemas.microsoft.com/office/word/2010/wordprocessingInk" xmlns:wne="http://schemas.microsoft.com/office/word/2006/wordml" xmlns:wps="http://schemas.microsoft.com/office/word/2010/wordprocessingShape" mc:Ignorable="w14 w15 w16se wp14">
   <w:abstractNum w:abstractNumId="0" w15:restartNumberingAfterBreak="0">
     <w:nsid w:val="4DE57E46"/>
     <w:multiLevelType w:val="multilevel"/>
@@ -17270,7 +16496,7 @@
 </file>
 
 <file path=word/styles.xml><?xml version="1.0" encoding="utf-8"?>
-<w:styles xmlns:mc="http://schemas.openxmlformats.org/markup-compatibility/2006" xmlns:r="http://schemas.openxmlformats.org/officeDocument/2006/relationships" xmlns:w="http://schemas.openxmlformats.org/wordprocessingml/2006/main" xmlns:w14="http://schemas.microsoft.com/office/word/2010/wordml" xmlns:w15="http://schemas.microsoft.com/office/word/2012/wordml" xmlns:w16cid="http://schemas.microsoft.com/office/word/2016/wordml/cid" xmlns:w16se="http://schemas.microsoft.com/office/word/2015/wordml/symex" mc:Ignorable="w14 w15 w16se w16cid">
+<w:styles xmlns:mc="http://schemas.openxmlformats.org/markup-compatibility/2006" xmlns:r="http://schemas.openxmlformats.org/officeDocument/2006/relationships" xmlns:w="http://schemas.openxmlformats.org/wordprocessingml/2006/main" xmlns:w14="http://schemas.microsoft.com/office/word/2010/wordml" xmlns:w15="http://schemas.microsoft.com/office/word/2012/wordml" xmlns:w16se="http://schemas.microsoft.com/office/word/2015/wordml/symex" mc:Ignorable="w14 w15 w16se">
   <w:docDefaults>
     <w:rPrDefault>
       <w:rPr>
@@ -17286,7 +16512,7 @@
       </w:pPr>
     </w:pPrDefault>
   </w:docDefaults>
-  <w:latentStyles w:defLockedState="0" w:defUIPriority="99" w:defSemiHidden="0" w:defUnhideWhenUsed="0" w:defQFormat="0" w:count="375">
+  <w:latentStyles w:defLockedState="0" w:defUIPriority="99" w:defSemiHidden="0" w:defUnhideWhenUsed="0" w:defQFormat="0" w:count="371">
     <w:lsdException w:name="Normal" w:uiPriority="0" w:qFormat="1"/>
     <w:lsdException w:name="heading 1" w:uiPriority="9" w:qFormat="1"/>
     <w:lsdException w:name="heading 2" w:semiHidden="1" w:uiPriority="9" w:unhideWhenUsed="1" w:qFormat="1"/>
@@ -17658,10 +16884,6 @@
     <w:lsdException w:name="List Table 5 Dark Accent 6" w:uiPriority="50"/>
     <w:lsdException w:name="List Table 6 Colorful Accent 6" w:uiPriority="51"/>
     <w:lsdException w:name="List Table 7 Colorful Accent 6" w:uiPriority="52"/>
-    <w:lsdException w:name="Mention" w:semiHidden="1" w:unhideWhenUsed="1"/>
-    <w:lsdException w:name="Smart Hyperlink" w:semiHidden="1" w:unhideWhenUsed="1"/>
-    <w:lsdException w:name="Hashtag" w:semiHidden="1" w:unhideWhenUsed="1"/>
-    <w:lsdException w:name="Unresolved Mention" w:semiHidden="1" w:unhideWhenUsed="1"/>
   </w:latentStyles>
   <w:style w:type="paragraph" w:default="1" w:styleId="Normal">
     <w:name w:val="Normal"/>

</xml_diff>